<commit_message>
updated hearing docs classification
</commit_message>
<xml_diff>
--- a/docker/docmosis/templates/CV-UNS-HNO-ENG-01197.docx
+++ b/docker/docmosis/templates/CV-UNS-HNO-ENG-01197.docx
@@ -167,6 +167,7 @@
               </w:rPr>
               <w:t>&lt;</w:t>
             </w:r>
+            <w:proofErr w:type="spellStart"/>
             <w:r>
               <w:rPr>
                 <w:rFonts w:ascii="Arial" w:hAnsi="Arial" w:cs="Arial"/>
@@ -175,6 +176,7 @@
               </w:rPr>
               <w:t>caseNumber</w:t>
             </w:r>
+            <w:proofErr w:type="spellEnd"/>
             <w:r>
               <w:rPr>
                 <w:rFonts w:ascii="Arial" w:hAnsi="Arial" w:cs="Arial"/>
@@ -239,8 +241,37 @@
                 <w:sz w:val="24"/>
                 <w:szCs w:val="24"/>
               </w:rPr>
-              <w:t>&lt;&lt;{dateFormat(</w:t>
-            </w:r>
+              <w:t>&lt;</w:t>
+            </w:r>
+            <w:proofErr w:type="gramStart"/>
+            <w:r>
+              <w:rPr>
+                <w:rFonts w:ascii="Arial" w:hAnsi="Arial" w:cs="Arial"/>
+                <w:sz w:val="24"/>
+                <w:szCs w:val="24"/>
+              </w:rPr>
+              <w:t>&lt;{</w:t>
+            </w:r>
+            <w:proofErr w:type="spellStart"/>
+            <w:proofErr w:type="gramEnd"/>
+            <w:r>
+              <w:rPr>
+                <w:rFonts w:ascii="Arial" w:hAnsi="Arial" w:cs="Arial"/>
+                <w:sz w:val="24"/>
+                <w:szCs w:val="24"/>
+              </w:rPr>
+              <w:t>dateFormat</w:t>
+            </w:r>
+            <w:proofErr w:type="spellEnd"/>
+            <w:r>
+              <w:rPr>
+                <w:rFonts w:ascii="Arial" w:hAnsi="Arial" w:cs="Arial"/>
+                <w:sz w:val="24"/>
+                <w:szCs w:val="24"/>
+              </w:rPr>
+              <w:t>(</w:t>
+            </w:r>
+            <w:proofErr w:type="spellStart"/>
             <w:r>
               <w:rPr>
                 <w:rFonts w:ascii="Arial" w:hAnsi="Arial" w:cs="Arial"/>
@@ -249,13 +280,32 @@
               </w:rPr>
               <w:t>creationDate</w:t>
             </w:r>
-            <w:r>
-              <w:rPr>
-                <w:rFonts w:ascii="Arial" w:hAnsi="Arial" w:cs="Arial"/>
-                <w:sz w:val="24"/>
-                <w:szCs w:val="24"/>
-              </w:rPr>
-              <w:t>, ‘dd MMMM yyyy’)}&gt;&gt;</w:t>
+            <w:proofErr w:type="spellEnd"/>
+            <w:r>
+              <w:rPr>
+                <w:rFonts w:ascii="Arial" w:hAnsi="Arial" w:cs="Arial"/>
+                <w:sz w:val="24"/>
+                <w:szCs w:val="24"/>
+              </w:rPr>
+              <w:t xml:space="preserve">, ‘dd MMMM </w:t>
+            </w:r>
+            <w:proofErr w:type="spellStart"/>
+            <w:r>
+              <w:rPr>
+                <w:rFonts w:ascii="Arial" w:hAnsi="Arial" w:cs="Arial"/>
+                <w:sz w:val="24"/>
+                <w:szCs w:val="24"/>
+              </w:rPr>
+              <w:t>yyyy</w:t>
+            </w:r>
+            <w:proofErr w:type="spellEnd"/>
+            <w:r>
+              <w:rPr>
+                <w:rFonts w:ascii="Arial" w:hAnsi="Arial" w:cs="Arial"/>
+                <w:sz w:val="24"/>
+                <w:szCs w:val="24"/>
+              </w:rPr>
+              <w:t>’)}&gt;&gt;</w:t>
             </w:r>
           </w:p>
         </w:tc>
@@ -503,7 +553,25 @@
                 <w:sz w:val="24"/>
                 <w:szCs w:val="24"/>
               </w:rPr>
-              <w:t>Reference number: &lt;&lt;claimantReference&gt;&gt;</w:t>
+              <w:t>Reference number: &lt;&lt;</w:t>
+            </w:r>
+            <w:proofErr w:type="spellStart"/>
+            <w:r>
+              <w:rPr>
+                <w:rFonts w:ascii="Arial" w:hAnsi="Arial" w:cs="Arial"/>
+                <w:sz w:val="24"/>
+                <w:szCs w:val="24"/>
+              </w:rPr>
+              <w:t>claimantReference</w:t>
+            </w:r>
+            <w:proofErr w:type="spellEnd"/>
+            <w:r>
+              <w:rPr>
+                <w:rFonts w:ascii="Arial" w:hAnsi="Arial" w:cs="Arial"/>
+                <w:sz w:val="24"/>
+                <w:szCs w:val="24"/>
+              </w:rPr>
+              <w:t>&gt;&gt;</w:t>
             </w:r>
           </w:p>
         </w:tc>
@@ -551,7 +619,25 @@
                 <w:sz w:val="24"/>
                 <w:szCs w:val="24"/>
               </w:rPr>
-              <w:t xml:space="preserve">&lt;&lt;cs_false&gt;&gt;&lt;&lt;es_&gt;&gt; </w:t>
+              <w:t>&lt;&lt;</w:t>
+            </w:r>
+            <w:proofErr w:type="spellStart"/>
+            <w:r>
+              <w:rPr>
+                <w:rFonts w:ascii="Arial" w:hAnsi="Arial" w:cs="Arial"/>
+                <w:sz w:val="24"/>
+                <w:szCs w:val="24"/>
+              </w:rPr>
+              <w:t>cs_false</w:t>
+            </w:r>
+            <w:proofErr w:type="spellEnd"/>
+            <w:r>
+              <w:rPr>
+                <w:rFonts w:ascii="Arial" w:hAnsi="Arial" w:cs="Arial"/>
+                <w:sz w:val="24"/>
+                <w:szCs w:val="24"/>
+              </w:rPr>
+              <w:t xml:space="preserve">&gt;&gt;&lt;&lt;es_&gt;&gt; </w:t>
             </w:r>
             <w:r>
               <w:rPr>
@@ -762,7 +848,25 @@
                 <w:sz w:val="24"/>
                 <w:szCs w:val="24"/>
               </w:rPr>
-              <w:t>Reference number: &lt;&lt;defendantReference&gt;&gt;</w:t>
+              <w:t>Reference number: &lt;&lt;</w:t>
+            </w:r>
+            <w:proofErr w:type="spellStart"/>
+            <w:r>
+              <w:rPr>
+                <w:rFonts w:ascii="Arial" w:hAnsi="Arial" w:cs="Arial"/>
+                <w:sz w:val="24"/>
+                <w:szCs w:val="24"/>
+              </w:rPr>
+              <w:t>defendantReference</w:t>
+            </w:r>
+            <w:proofErr w:type="spellEnd"/>
+            <w:r>
+              <w:rPr>
+                <w:rFonts w:ascii="Arial" w:hAnsi="Arial" w:cs="Arial"/>
+                <w:sz w:val="24"/>
+                <w:szCs w:val="24"/>
+              </w:rPr>
+              <w:t>&gt;&gt;</w:t>
             </w:r>
           </w:p>
         </w:tc>
@@ -1065,6 +1169,7 @@
         </w:rPr>
         <w:t>&lt;</w:t>
       </w:r>
+      <w:proofErr w:type="gramStart"/>
       <w:r>
         <w:rPr>
           <w:rFonts w:ascii="Arial" w:hAnsi="Arial" w:cs="Arial"/>
@@ -1079,8 +1184,28 @@
           <w:sz w:val="24"/>
           <w:szCs w:val="24"/>
         </w:rPr>
-        <w:t>{dateFormat(</w:t>
-      </w:r>
+        <w:t>{</w:t>
+      </w:r>
+      <w:proofErr w:type="spellStart"/>
+      <w:proofErr w:type="gramEnd"/>
+      <w:r>
+        <w:rPr>
+          <w:rFonts w:ascii="Arial" w:hAnsi="Arial" w:cs="Arial"/>
+          <w:sz w:val="24"/>
+          <w:szCs w:val="24"/>
+        </w:rPr>
+        <w:t>dateFormat</w:t>
+      </w:r>
+      <w:proofErr w:type="spellEnd"/>
+      <w:r>
+        <w:rPr>
+          <w:rFonts w:ascii="Arial" w:hAnsi="Arial" w:cs="Arial"/>
+          <w:sz w:val="24"/>
+          <w:szCs w:val="24"/>
+        </w:rPr>
+        <w:t>(</w:t>
+      </w:r>
+      <w:proofErr w:type="spellStart"/>
       <w:r>
         <w:rPr>
           <w:rFonts w:ascii="Arial" w:hAnsi="Arial" w:cs="Arial"/>
@@ -1089,14 +1214,25 @@
         </w:rPr>
         <w:t>hearingDate</w:t>
       </w:r>
-      <w:r>
-        <w:rPr>
-          <w:rFonts w:ascii="Arial" w:hAnsi="Arial" w:cs="Arial"/>
-          <w:sz w:val="24"/>
-          <w:szCs w:val="24"/>
-        </w:rPr>
-        <w:t>, ‘dd MMMM yyyy</w:t>
-      </w:r>
+      <w:proofErr w:type="spellEnd"/>
+      <w:r>
+        <w:rPr>
+          <w:rFonts w:ascii="Arial" w:hAnsi="Arial" w:cs="Arial"/>
+          <w:sz w:val="24"/>
+          <w:szCs w:val="24"/>
+        </w:rPr>
+        <w:t xml:space="preserve">, ‘dd MMMM </w:t>
+      </w:r>
+      <w:proofErr w:type="spellStart"/>
+      <w:r>
+        <w:rPr>
+          <w:rFonts w:ascii="Arial" w:hAnsi="Arial" w:cs="Arial"/>
+          <w:sz w:val="24"/>
+          <w:szCs w:val="24"/>
+        </w:rPr>
+        <w:t>yyyy</w:t>
+      </w:r>
+      <w:proofErr w:type="spellEnd"/>
       <w:r>
         <w:rPr>
           <w:rFonts w:ascii="Arial" w:hAnsi="Arial" w:cs="Arial"/>
@@ -1161,7 +1297,25 @@
           <w:sz w:val="24"/>
           <w:szCs w:val="24"/>
         </w:rPr>
-        <w:t>&lt;hearingTime&gt;</w:t>
+        <w:t>&lt;</w:t>
+      </w:r>
+      <w:proofErr w:type="spellStart"/>
+      <w:r>
+        <w:rPr>
+          <w:rFonts w:ascii="Arial" w:hAnsi="Arial" w:cs="Arial"/>
+          <w:sz w:val="24"/>
+          <w:szCs w:val="24"/>
+        </w:rPr>
+        <w:t>hearingTime</w:t>
+      </w:r>
+      <w:proofErr w:type="spellEnd"/>
+      <w:r>
+        <w:rPr>
+          <w:rFonts w:ascii="Arial" w:hAnsi="Arial" w:cs="Arial"/>
+          <w:sz w:val="24"/>
+          <w:szCs w:val="24"/>
+        </w:rPr>
+        <w:t>&gt;</w:t>
       </w:r>
       <w:r>
         <w:rPr>
@@ -1224,7 +1378,25 @@
           <w:sz w:val="24"/>
           <w:szCs w:val="24"/>
         </w:rPr>
-        <w:t>&lt;hearingType&gt;</w:t>
+        <w:t>&lt;</w:t>
+      </w:r>
+      <w:proofErr w:type="spellStart"/>
+      <w:r>
+        <w:rPr>
+          <w:rFonts w:ascii="Arial" w:hAnsi="Arial" w:cs="Arial"/>
+          <w:sz w:val="24"/>
+          <w:szCs w:val="24"/>
+        </w:rPr>
+        <w:t>hearingType</w:t>
+      </w:r>
+      <w:proofErr w:type="spellEnd"/>
+      <w:r>
+        <w:rPr>
+          <w:rFonts w:ascii="Arial" w:hAnsi="Arial" w:cs="Arial"/>
+          <w:sz w:val="24"/>
+          <w:szCs w:val="24"/>
+        </w:rPr>
+        <w:t>&gt;</w:t>
       </w:r>
       <w:r>
         <w:rPr>
@@ -1318,7 +1490,25 @@
           <w:sz w:val="24"/>
           <w:szCs w:val="24"/>
         </w:rPr>
-        <w:t>&lt;hearingDuration&gt;</w:t>
+        <w:t>&lt;</w:t>
+      </w:r>
+      <w:proofErr w:type="spellStart"/>
+      <w:r>
+        <w:rPr>
+          <w:rFonts w:ascii="Arial" w:hAnsi="Arial" w:cs="Arial"/>
+          <w:sz w:val="24"/>
+          <w:szCs w:val="24"/>
+        </w:rPr>
+        <w:t>hearingDuration</w:t>
+      </w:r>
+      <w:proofErr w:type="spellEnd"/>
+      <w:r>
+        <w:rPr>
+          <w:rFonts w:ascii="Arial" w:hAnsi="Arial" w:cs="Arial"/>
+          <w:sz w:val="24"/>
+          <w:szCs w:val="24"/>
+        </w:rPr>
+        <w:t>&gt;</w:t>
       </w:r>
       <w:r>
         <w:rPr>
@@ -1361,6 +1551,8 @@
         </w:rPr>
         <w:t>&lt;&lt;cs_{</w:t>
       </w:r>
+      <w:proofErr w:type="spellStart"/>
+      <w:proofErr w:type="gramStart"/>
       <w:r>
         <w:rPr>
           <w:rFonts w:ascii="Arial" w:hAnsi="Arial" w:cs="Arial"/>
@@ -1369,14 +1561,25 @@
         </w:rPr>
         <w:t>additionalInfo</w:t>
       </w:r>
-      <w:r>
-        <w:rPr>
-          <w:rFonts w:ascii="Arial" w:hAnsi="Arial" w:cs="Arial"/>
-          <w:color w:val="000000" w:themeColor="text1"/>
-          <w:sz w:val="24"/>
-          <w:szCs w:val="24"/>
-        </w:rPr>
-        <w:t>!=null}&gt;&gt;</w:t>
+      <w:proofErr w:type="spellEnd"/>
+      <w:r>
+        <w:rPr>
+          <w:rFonts w:ascii="Arial" w:hAnsi="Arial" w:cs="Arial"/>
+          <w:color w:val="000000" w:themeColor="text1"/>
+          <w:sz w:val="24"/>
+          <w:szCs w:val="24"/>
+        </w:rPr>
+        <w:t>!=</w:t>
+      </w:r>
+      <w:proofErr w:type="gramEnd"/>
+      <w:r>
+        <w:rPr>
+          <w:rFonts w:ascii="Arial" w:hAnsi="Arial" w:cs="Arial"/>
+          <w:color w:val="000000" w:themeColor="text1"/>
+          <w:sz w:val="24"/>
+          <w:szCs w:val="24"/>
+        </w:rPr>
+        <w:t>null}&gt;&gt;</w:t>
       </w:r>
     </w:p>
     <w:p>
@@ -1402,7 +1605,25 @@
           <w:sz w:val="24"/>
           <w:szCs w:val="24"/>
         </w:rPr>
-        <w:t>&lt;additionalInfo&gt;</w:t>
+        <w:t>&lt;</w:t>
+      </w:r>
+      <w:proofErr w:type="spellStart"/>
+      <w:r>
+        <w:rPr>
+          <w:rFonts w:ascii="Arial" w:hAnsi="Arial" w:cs="Arial"/>
+          <w:sz w:val="24"/>
+          <w:szCs w:val="24"/>
+        </w:rPr>
+        <w:t>additionalInfo</w:t>
+      </w:r>
+      <w:proofErr w:type="spellEnd"/>
+      <w:r>
+        <w:rPr>
+          <w:rFonts w:ascii="Arial" w:hAnsi="Arial" w:cs="Arial"/>
+          <w:sz w:val="24"/>
+          <w:szCs w:val="24"/>
+        </w:rPr>
+        <w:t>&gt;</w:t>
       </w:r>
       <w:r>
         <w:rPr>
@@ -1449,7 +1670,27 @@
           <w:sz w:val="24"/>
           <w:szCs w:val="24"/>
         </w:rPr>
-        <w:t>&lt;&lt;cs_{listingOrRelisting=’</w:t>
+        <w:t>&lt;&lt;cs_{</w:t>
+      </w:r>
+      <w:proofErr w:type="spellStart"/>
+      <w:r>
+        <w:rPr>
+          <w:rFonts w:ascii="Arial" w:hAnsi="Arial" w:cs="Arial"/>
+          <w:color w:val="000000" w:themeColor="text1"/>
+          <w:sz w:val="24"/>
+          <w:szCs w:val="24"/>
+        </w:rPr>
+        <w:t>listingOrRelisting</w:t>
+      </w:r>
+      <w:proofErr w:type="spellEnd"/>
+      <w:r>
+        <w:rPr>
+          <w:rFonts w:ascii="Arial" w:hAnsi="Arial" w:cs="Arial"/>
+          <w:color w:val="000000" w:themeColor="text1"/>
+          <w:sz w:val="24"/>
+          <w:szCs w:val="24"/>
+        </w:rPr>
+        <w:t>=’</w:t>
       </w:r>
       <w:r>
         <w:rPr>
@@ -1513,7 +1754,25 @@
           <w:sz w:val="24"/>
           <w:szCs w:val="24"/>
         </w:rPr>
-        <w:t>&lt;feeAmount&gt;</w:t>
+        <w:t>&lt;</w:t>
+      </w:r>
+      <w:proofErr w:type="spellStart"/>
+      <w:r>
+        <w:rPr>
+          <w:rFonts w:ascii="Arial" w:hAnsi="Arial" w:cs="Arial"/>
+          <w:sz w:val="24"/>
+          <w:szCs w:val="24"/>
+        </w:rPr>
+        <w:t>feeAmount</w:t>
+      </w:r>
+      <w:proofErr w:type="spellEnd"/>
+      <w:r>
+        <w:rPr>
+          <w:rFonts w:ascii="Arial" w:hAnsi="Arial" w:cs="Arial"/>
+          <w:sz w:val="24"/>
+          <w:szCs w:val="24"/>
+        </w:rPr>
+        <w:t>&gt;</w:t>
       </w:r>
       <w:r>
         <w:rPr>
@@ -1542,7 +1801,78 @@
           <w:sz w:val="24"/>
           <w:szCs w:val="24"/>
         </w:rPr>
-        <w:t>Payable by &lt;&lt;{dateFormat(hearingDueDate, ‘dd MMMM yyyy’)}&gt;&gt;</w:t>
+        <w:t>Payable by &lt;</w:t>
+      </w:r>
+      <w:proofErr w:type="gramStart"/>
+      <w:r>
+        <w:rPr>
+          <w:rFonts w:ascii="Arial" w:hAnsi="Arial" w:cs="Arial"/>
+          <w:color w:val="000000" w:themeColor="text1"/>
+          <w:sz w:val="24"/>
+          <w:szCs w:val="24"/>
+        </w:rPr>
+        <w:t>&lt;{</w:t>
+      </w:r>
+      <w:proofErr w:type="spellStart"/>
+      <w:proofErr w:type="gramEnd"/>
+      <w:r>
+        <w:rPr>
+          <w:rFonts w:ascii="Arial" w:hAnsi="Arial" w:cs="Arial"/>
+          <w:color w:val="000000" w:themeColor="text1"/>
+          <w:sz w:val="24"/>
+          <w:szCs w:val="24"/>
+        </w:rPr>
+        <w:t>dateFormat</w:t>
+      </w:r>
+      <w:proofErr w:type="spellEnd"/>
+      <w:r>
+        <w:rPr>
+          <w:rFonts w:ascii="Arial" w:hAnsi="Arial" w:cs="Arial"/>
+          <w:color w:val="000000" w:themeColor="text1"/>
+          <w:sz w:val="24"/>
+          <w:szCs w:val="24"/>
+        </w:rPr>
+        <w:t>(</w:t>
+      </w:r>
+      <w:proofErr w:type="spellStart"/>
+      <w:r>
+        <w:rPr>
+          <w:rFonts w:ascii="Arial" w:hAnsi="Arial" w:cs="Arial"/>
+          <w:color w:val="000000" w:themeColor="text1"/>
+          <w:sz w:val="24"/>
+          <w:szCs w:val="24"/>
+        </w:rPr>
+        <w:t>hearingDueDate</w:t>
+      </w:r>
+      <w:proofErr w:type="spellEnd"/>
+      <w:r>
+        <w:rPr>
+          <w:rFonts w:ascii="Arial" w:hAnsi="Arial" w:cs="Arial"/>
+          <w:color w:val="000000" w:themeColor="text1"/>
+          <w:sz w:val="24"/>
+          <w:szCs w:val="24"/>
+        </w:rPr>
+        <w:t xml:space="preserve">, ‘dd MMMM </w:t>
+      </w:r>
+      <w:proofErr w:type="spellStart"/>
+      <w:r>
+        <w:rPr>
+          <w:rFonts w:ascii="Arial" w:hAnsi="Arial" w:cs="Arial"/>
+          <w:color w:val="000000" w:themeColor="text1"/>
+          <w:sz w:val="24"/>
+          <w:szCs w:val="24"/>
+        </w:rPr>
+        <w:t>yyyy</w:t>
+      </w:r>
+      <w:proofErr w:type="spellEnd"/>
+      <w:r>
+        <w:rPr>
+          <w:rFonts w:ascii="Arial" w:hAnsi="Arial" w:cs="Arial"/>
+          <w:color w:val="000000" w:themeColor="text1"/>
+          <w:sz w:val="24"/>
+          <w:szCs w:val="24"/>
+        </w:rPr>
+        <w:t>’)}&gt;&gt;</w:t>
       </w:r>
       <w:r>
         <w:rPr>
@@ -1622,8 +1952,29 @@
           <w:sz w:val="24"/>
           <w:szCs w:val="24"/>
         </w:rPr>
-        <w:t>&lt;&lt;{dateFormat(</w:t>
-      </w:r>
+        <w:t>&lt;&lt;{</w:t>
+      </w:r>
+      <w:proofErr w:type="spellStart"/>
+      <w:r>
+        <w:rPr>
+          <w:rFonts w:ascii="Arial" w:hAnsi="Arial" w:cs="Arial"/>
+          <w:color w:val="000000" w:themeColor="text1"/>
+          <w:sz w:val="24"/>
+          <w:szCs w:val="24"/>
+        </w:rPr>
+        <w:t>dateFormat</w:t>
+      </w:r>
+      <w:proofErr w:type="spellEnd"/>
+      <w:r>
+        <w:rPr>
+          <w:rFonts w:ascii="Arial" w:hAnsi="Arial" w:cs="Arial"/>
+          <w:color w:val="000000" w:themeColor="text1"/>
+          <w:sz w:val="24"/>
+          <w:szCs w:val="24"/>
+        </w:rPr>
+        <w:t>(</w:t>
+      </w:r>
+      <w:proofErr w:type="spellStart"/>
       <w:r>
         <w:rPr>
           <w:rFonts w:ascii="Arial" w:hAnsi="Arial" w:cs="Arial"/>
@@ -1633,14 +1984,35 @@
         </w:rPr>
         <w:t>hearingDueDate</w:t>
       </w:r>
-      <w:r>
-        <w:rPr>
-          <w:rFonts w:ascii="Arial" w:hAnsi="Arial" w:cs="Arial"/>
-          <w:color w:val="000000" w:themeColor="text1"/>
-          <w:sz w:val="24"/>
-          <w:szCs w:val="24"/>
-        </w:rPr>
-        <w:t xml:space="preserve">, ‘dd MMMM yyyy’)}&gt;&gt; </w:t>
+      <w:proofErr w:type="spellEnd"/>
+      <w:r>
+        <w:rPr>
+          <w:rFonts w:ascii="Arial" w:hAnsi="Arial" w:cs="Arial"/>
+          <w:color w:val="000000" w:themeColor="text1"/>
+          <w:sz w:val="24"/>
+          <w:szCs w:val="24"/>
+        </w:rPr>
+        <w:t xml:space="preserve">, ‘dd MMMM </w:t>
+      </w:r>
+      <w:proofErr w:type="spellStart"/>
+      <w:r>
+        <w:rPr>
+          <w:rFonts w:ascii="Arial" w:hAnsi="Arial" w:cs="Arial"/>
+          <w:color w:val="000000" w:themeColor="text1"/>
+          <w:sz w:val="24"/>
+          <w:szCs w:val="24"/>
+        </w:rPr>
+        <w:t>yyyy</w:t>
+      </w:r>
+      <w:proofErr w:type="spellEnd"/>
+      <w:r>
+        <w:rPr>
+          <w:rFonts w:ascii="Arial" w:hAnsi="Arial" w:cs="Arial"/>
+          <w:color w:val="000000" w:themeColor="text1"/>
+          <w:sz w:val="24"/>
+          <w:szCs w:val="24"/>
+        </w:rPr>
+        <w:t xml:space="preserve">’)}&gt;&gt; </w:t>
       </w:r>
       <w:r>
         <w:rPr>
@@ -1683,6 +2055,7 @@
         </w:rPr>
         <w:t>&lt;</w:t>
       </w:r>
+      <w:proofErr w:type="spellStart"/>
       <w:r>
         <w:rPr>
           <w:rFonts w:ascii="Arial" w:hAnsi="Arial" w:cs="Arial"/>
@@ -1713,6 +2086,7 @@
         </w:rPr>
         <w:t>mount</w:t>
       </w:r>
+      <w:proofErr w:type="spellEnd"/>
       <w:r>
         <w:rPr>
           <w:rFonts w:ascii="Arial" w:hAnsi="Arial" w:cs="Arial"/>
@@ -1762,7 +2136,25 @@
           <w:sz w:val="24"/>
           <w:szCs w:val="24"/>
         </w:rPr>
-        <w:t xml:space="preserve">(i.e one which provides all the required information in the manner </w:t>
+        <w:t>(</w:t>
+      </w:r>
+      <w:proofErr w:type="spellStart"/>
+      <w:r>
+        <w:rPr>
+          <w:rFonts w:ascii="Arial" w:hAnsi="Arial" w:cs="Arial"/>
+          <w:sz w:val="24"/>
+          <w:szCs w:val="24"/>
+        </w:rPr>
+        <w:t>i.e</w:t>
+      </w:r>
+      <w:proofErr w:type="spellEnd"/>
+      <w:r>
+        <w:rPr>
+          <w:rFonts w:ascii="Arial" w:hAnsi="Arial" w:cs="Arial"/>
+          <w:sz w:val="24"/>
+          <w:szCs w:val="24"/>
+        </w:rPr>
+        <w:t xml:space="preserve"> one which provides all the required information in the manner </w:t>
       </w:r>
       <w:r>
         <w:rPr>
@@ -3657,6 +4049,6 @@
 
 <file path=docMetadata/LabelInfo.xml><?xml version="1.0" encoding="utf-8"?>
 <clbl:labelList xmlns:clbl="http://schemas.microsoft.com/office/2020/mipLabelMetadata">
-  <clbl:label id="{fa22dce2-39a9-4bf4-a557-7a50b593b56a}" enabled="1" method="Privileged" siteId="{3e0088dc-0629-4ae6-aa8c-813e7a296f50}" contentBits="0" removed="0"/>
+  <clbl:label id="{3e0088dc-0629-4ae6-aa8c-813e7a296f50}" enabled="0" method="" siteId="{3e0088dc-0629-4ae6-aa8c-813e7a296f50}" removed="1"/>
 </clbl:labelList>
 </file>
</xml_diff>

<commit_message>
CIV-11621 - charge hearing fee 28 days before hearing (#3587)
* CIV-11621 - charge hearing fee 28 days before hearing rather than 28 from now

* updated hearing docs classification

---------

Co-authored-by: Mark Drummond <mark.drummond@version1.com>
Co-authored-by: Madhan Mahadevan <madhan.mahadevan@hmcts.net>
Co-authored-by: vasudevganesanhmcts <100689363+vasudevganesanhmcts@users.noreply.github.com>
</commit_message>
<xml_diff>
--- a/docker/docmosis/templates/CV-UNS-HNO-ENG-01197.docx
+++ b/docker/docmosis/templates/CV-UNS-HNO-ENG-01197.docx
@@ -167,6 +167,7 @@
               </w:rPr>
               <w:t>&lt;</w:t>
             </w:r>
+            <w:proofErr w:type="spellStart"/>
             <w:r>
               <w:rPr>
                 <w:rFonts w:ascii="Arial" w:hAnsi="Arial" w:cs="Arial"/>
@@ -175,6 +176,7 @@
               </w:rPr>
               <w:t>caseNumber</w:t>
             </w:r>
+            <w:proofErr w:type="spellEnd"/>
             <w:r>
               <w:rPr>
                 <w:rFonts w:ascii="Arial" w:hAnsi="Arial" w:cs="Arial"/>
@@ -239,8 +241,37 @@
                 <w:sz w:val="24"/>
                 <w:szCs w:val="24"/>
               </w:rPr>
-              <w:t>&lt;&lt;{dateFormat(</w:t>
-            </w:r>
+              <w:t>&lt;</w:t>
+            </w:r>
+            <w:proofErr w:type="gramStart"/>
+            <w:r>
+              <w:rPr>
+                <w:rFonts w:ascii="Arial" w:hAnsi="Arial" w:cs="Arial"/>
+                <w:sz w:val="24"/>
+                <w:szCs w:val="24"/>
+              </w:rPr>
+              <w:t>&lt;{</w:t>
+            </w:r>
+            <w:proofErr w:type="spellStart"/>
+            <w:proofErr w:type="gramEnd"/>
+            <w:r>
+              <w:rPr>
+                <w:rFonts w:ascii="Arial" w:hAnsi="Arial" w:cs="Arial"/>
+                <w:sz w:val="24"/>
+                <w:szCs w:val="24"/>
+              </w:rPr>
+              <w:t>dateFormat</w:t>
+            </w:r>
+            <w:proofErr w:type="spellEnd"/>
+            <w:r>
+              <w:rPr>
+                <w:rFonts w:ascii="Arial" w:hAnsi="Arial" w:cs="Arial"/>
+                <w:sz w:val="24"/>
+                <w:szCs w:val="24"/>
+              </w:rPr>
+              <w:t>(</w:t>
+            </w:r>
+            <w:proofErr w:type="spellStart"/>
             <w:r>
               <w:rPr>
                 <w:rFonts w:ascii="Arial" w:hAnsi="Arial" w:cs="Arial"/>
@@ -249,13 +280,32 @@
               </w:rPr>
               <w:t>creationDate</w:t>
             </w:r>
-            <w:r>
-              <w:rPr>
-                <w:rFonts w:ascii="Arial" w:hAnsi="Arial" w:cs="Arial"/>
-                <w:sz w:val="24"/>
-                <w:szCs w:val="24"/>
-              </w:rPr>
-              <w:t>, ‘dd MMMM yyyy’)}&gt;&gt;</w:t>
+            <w:proofErr w:type="spellEnd"/>
+            <w:r>
+              <w:rPr>
+                <w:rFonts w:ascii="Arial" w:hAnsi="Arial" w:cs="Arial"/>
+                <w:sz w:val="24"/>
+                <w:szCs w:val="24"/>
+              </w:rPr>
+              <w:t xml:space="preserve">, ‘dd MMMM </w:t>
+            </w:r>
+            <w:proofErr w:type="spellStart"/>
+            <w:r>
+              <w:rPr>
+                <w:rFonts w:ascii="Arial" w:hAnsi="Arial" w:cs="Arial"/>
+                <w:sz w:val="24"/>
+                <w:szCs w:val="24"/>
+              </w:rPr>
+              <w:t>yyyy</w:t>
+            </w:r>
+            <w:proofErr w:type="spellEnd"/>
+            <w:r>
+              <w:rPr>
+                <w:rFonts w:ascii="Arial" w:hAnsi="Arial" w:cs="Arial"/>
+                <w:sz w:val="24"/>
+                <w:szCs w:val="24"/>
+              </w:rPr>
+              <w:t>’)}&gt;&gt;</w:t>
             </w:r>
           </w:p>
         </w:tc>
@@ -503,7 +553,25 @@
                 <w:sz w:val="24"/>
                 <w:szCs w:val="24"/>
               </w:rPr>
-              <w:t>Reference number: &lt;&lt;claimantReference&gt;&gt;</w:t>
+              <w:t>Reference number: &lt;&lt;</w:t>
+            </w:r>
+            <w:proofErr w:type="spellStart"/>
+            <w:r>
+              <w:rPr>
+                <w:rFonts w:ascii="Arial" w:hAnsi="Arial" w:cs="Arial"/>
+                <w:sz w:val="24"/>
+                <w:szCs w:val="24"/>
+              </w:rPr>
+              <w:t>claimantReference</w:t>
+            </w:r>
+            <w:proofErr w:type="spellEnd"/>
+            <w:r>
+              <w:rPr>
+                <w:rFonts w:ascii="Arial" w:hAnsi="Arial" w:cs="Arial"/>
+                <w:sz w:val="24"/>
+                <w:szCs w:val="24"/>
+              </w:rPr>
+              <w:t>&gt;&gt;</w:t>
             </w:r>
           </w:p>
         </w:tc>
@@ -551,7 +619,25 @@
                 <w:sz w:val="24"/>
                 <w:szCs w:val="24"/>
               </w:rPr>
-              <w:t xml:space="preserve">&lt;&lt;cs_false&gt;&gt;&lt;&lt;es_&gt;&gt; </w:t>
+              <w:t>&lt;&lt;</w:t>
+            </w:r>
+            <w:proofErr w:type="spellStart"/>
+            <w:r>
+              <w:rPr>
+                <w:rFonts w:ascii="Arial" w:hAnsi="Arial" w:cs="Arial"/>
+                <w:sz w:val="24"/>
+                <w:szCs w:val="24"/>
+              </w:rPr>
+              <w:t>cs_false</w:t>
+            </w:r>
+            <w:proofErr w:type="spellEnd"/>
+            <w:r>
+              <w:rPr>
+                <w:rFonts w:ascii="Arial" w:hAnsi="Arial" w:cs="Arial"/>
+                <w:sz w:val="24"/>
+                <w:szCs w:val="24"/>
+              </w:rPr>
+              <w:t xml:space="preserve">&gt;&gt;&lt;&lt;es_&gt;&gt; </w:t>
             </w:r>
             <w:r>
               <w:rPr>
@@ -762,7 +848,25 @@
                 <w:sz w:val="24"/>
                 <w:szCs w:val="24"/>
               </w:rPr>
-              <w:t>Reference number: &lt;&lt;defendantReference&gt;&gt;</w:t>
+              <w:t>Reference number: &lt;&lt;</w:t>
+            </w:r>
+            <w:proofErr w:type="spellStart"/>
+            <w:r>
+              <w:rPr>
+                <w:rFonts w:ascii="Arial" w:hAnsi="Arial" w:cs="Arial"/>
+                <w:sz w:val="24"/>
+                <w:szCs w:val="24"/>
+              </w:rPr>
+              <w:t>defendantReference</w:t>
+            </w:r>
+            <w:proofErr w:type="spellEnd"/>
+            <w:r>
+              <w:rPr>
+                <w:rFonts w:ascii="Arial" w:hAnsi="Arial" w:cs="Arial"/>
+                <w:sz w:val="24"/>
+                <w:szCs w:val="24"/>
+              </w:rPr>
+              <w:t>&gt;&gt;</w:t>
             </w:r>
           </w:p>
         </w:tc>
@@ -1065,6 +1169,7 @@
         </w:rPr>
         <w:t>&lt;</w:t>
       </w:r>
+      <w:proofErr w:type="gramStart"/>
       <w:r>
         <w:rPr>
           <w:rFonts w:ascii="Arial" w:hAnsi="Arial" w:cs="Arial"/>
@@ -1079,8 +1184,28 @@
           <w:sz w:val="24"/>
           <w:szCs w:val="24"/>
         </w:rPr>
-        <w:t>{dateFormat(</w:t>
-      </w:r>
+        <w:t>{</w:t>
+      </w:r>
+      <w:proofErr w:type="spellStart"/>
+      <w:proofErr w:type="gramEnd"/>
+      <w:r>
+        <w:rPr>
+          <w:rFonts w:ascii="Arial" w:hAnsi="Arial" w:cs="Arial"/>
+          <w:sz w:val="24"/>
+          <w:szCs w:val="24"/>
+        </w:rPr>
+        <w:t>dateFormat</w:t>
+      </w:r>
+      <w:proofErr w:type="spellEnd"/>
+      <w:r>
+        <w:rPr>
+          <w:rFonts w:ascii="Arial" w:hAnsi="Arial" w:cs="Arial"/>
+          <w:sz w:val="24"/>
+          <w:szCs w:val="24"/>
+        </w:rPr>
+        <w:t>(</w:t>
+      </w:r>
+      <w:proofErr w:type="spellStart"/>
       <w:r>
         <w:rPr>
           <w:rFonts w:ascii="Arial" w:hAnsi="Arial" w:cs="Arial"/>
@@ -1089,14 +1214,25 @@
         </w:rPr>
         <w:t>hearingDate</w:t>
       </w:r>
-      <w:r>
-        <w:rPr>
-          <w:rFonts w:ascii="Arial" w:hAnsi="Arial" w:cs="Arial"/>
-          <w:sz w:val="24"/>
-          <w:szCs w:val="24"/>
-        </w:rPr>
-        <w:t>, ‘dd MMMM yyyy</w:t>
-      </w:r>
+      <w:proofErr w:type="spellEnd"/>
+      <w:r>
+        <w:rPr>
+          <w:rFonts w:ascii="Arial" w:hAnsi="Arial" w:cs="Arial"/>
+          <w:sz w:val="24"/>
+          <w:szCs w:val="24"/>
+        </w:rPr>
+        <w:t xml:space="preserve">, ‘dd MMMM </w:t>
+      </w:r>
+      <w:proofErr w:type="spellStart"/>
+      <w:r>
+        <w:rPr>
+          <w:rFonts w:ascii="Arial" w:hAnsi="Arial" w:cs="Arial"/>
+          <w:sz w:val="24"/>
+          <w:szCs w:val="24"/>
+        </w:rPr>
+        <w:t>yyyy</w:t>
+      </w:r>
+      <w:proofErr w:type="spellEnd"/>
       <w:r>
         <w:rPr>
           <w:rFonts w:ascii="Arial" w:hAnsi="Arial" w:cs="Arial"/>
@@ -1161,7 +1297,25 @@
           <w:sz w:val="24"/>
           <w:szCs w:val="24"/>
         </w:rPr>
-        <w:t>&lt;hearingTime&gt;</w:t>
+        <w:t>&lt;</w:t>
+      </w:r>
+      <w:proofErr w:type="spellStart"/>
+      <w:r>
+        <w:rPr>
+          <w:rFonts w:ascii="Arial" w:hAnsi="Arial" w:cs="Arial"/>
+          <w:sz w:val="24"/>
+          <w:szCs w:val="24"/>
+        </w:rPr>
+        <w:t>hearingTime</w:t>
+      </w:r>
+      <w:proofErr w:type="spellEnd"/>
+      <w:r>
+        <w:rPr>
+          <w:rFonts w:ascii="Arial" w:hAnsi="Arial" w:cs="Arial"/>
+          <w:sz w:val="24"/>
+          <w:szCs w:val="24"/>
+        </w:rPr>
+        <w:t>&gt;</w:t>
       </w:r>
       <w:r>
         <w:rPr>
@@ -1224,7 +1378,25 @@
           <w:sz w:val="24"/>
           <w:szCs w:val="24"/>
         </w:rPr>
-        <w:t>&lt;hearingType&gt;</w:t>
+        <w:t>&lt;</w:t>
+      </w:r>
+      <w:proofErr w:type="spellStart"/>
+      <w:r>
+        <w:rPr>
+          <w:rFonts w:ascii="Arial" w:hAnsi="Arial" w:cs="Arial"/>
+          <w:sz w:val="24"/>
+          <w:szCs w:val="24"/>
+        </w:rPr>
+        <w:t>hearingType</w:t>
+      </w:r>
+      <w:proofErr w:type="spellEnd"/>
+      <w:r>
+        <w:rPr>
+          <w:rFonts w:ascii="Arial" w:hAnsi="Arial" w:cs="Arial"/>
+          <w:sz w:val="24"/>
+          <w:szCs w:val="24"/>
+        </w:rPr>
+        <w:t>&gt;</w:t>
       </w:r>
       <w:r>
         <w:rPr>
@@ -1318,7 +1490,25 @@
           <w:sz w:val="24"/>
           <w:szCs w:val="24"/>
         </w:rPr>
-        <w:t>&lt;hearingDuration&gt;</w:t>
+        <w:t>&lt;</w:t>
+      </w:r>
+      <w:proofErr w:type="spellStart"/>
+      <w:r>
+        <w:rPr>
+          <w:rFonts w:ascii="Arial" w:hAnsi="Arial" w:cs="Arial"/>
+          <w:sz w:val="24"/>
+          <w:szCs w:val="24"/>
+        </w:rPr>
+        <w:t>hearingDuration</w:t>
+      </w:r>
+      <w:proofErr w:type="spellEnd"/>
+      <w:r>
+        <w:rPr>
+          <w:rFonts w:ascii="Arial" w:hAnsi="Arial" w:cs="Arial"/>
+          <w:sz w:val="24"/>
+          <w:szCs w:val="24"/>
+        </w:rPr>
+        <w:t>&gt;</w:t>
       </w:r>
       <w:r>
         <w:rPr>
@@ -1361,6 +1551,8 @@
         </w:rPr>
         <w:t>&lt;&lt;cs_{</w:t>
       </w:r>
+      <w:proofErr w:type="spellStart"/>
+      <w:proofErr w:type="gramStart"/>
       <w:r>
         <w:rPr>
           <w:rFonts w:ascii="Arial" w:hAnsi="Arial" w:cs="Arial"/>
@@ -1369,14 +1561,25 @@
         </w:rPr>
         <w:t>additionalInfo</w:t>
       </w:r>
-      <w:r>
-        <w:rPr>
-          <w:rFonts w:ascii="Arial" w:hAnsi="Arial" w:cs="Arial"/>
-          <w:color w:val="000000" w:themeColor="text1"/>
-          <w:sz w:val="24"/>
-          <w:szCs w:val="24"/>
-        </w:rPr>
-        <w:t>!=null}&gt;&gt;</w:t>
+      <w:proofErr w:type="spellEnd"/>
+      <w:r>
+        <w:rPr>
+          <w:rFonts w:ascii="Arial" w:hAnsi="Arial" w:cs="Arial"/>
+          <w:color w:val="000000" w:themeColor="text1"/>
+          <w:sz w:val="24"/>
+          <w:szCs w:val="24"/>
+        </w:rPr>
+        <w:t>!=</w:t>
+      </w:r>
+      <w:proofErr w:type="gramEnd"/>
+      <w:r>
+        <w:rPr>
+          <w:rFonts w:ascii="Arial" w:hAnsi="Arial" w:cs="Arial"/>
+          <w:color w:val="000000" w:themeColor="text1"/>
+          <w:sz w:val="24"/>
+          <w:szCs w:val="24"/>
+        </w:rPr>
+        <w:t>null}&gt;&gt;</w:t>
       </w:r>
     </w:p>
     <w:p>
@@ -1402,7 +1605,25 @@
           <w:sz w:val="24"/>
           <w:szCs w:val="24"/>
         </w:rPr>
-        <w:t>&lt;additionalInfo&gt;</w:t>
+        <w:t>&lt;</w:t>
+      </w:r>
+      <w:proofErr w:type="spellStart"/>
+      <w:r>
+        <w:rPr>
+          <w:rFonts w:ascii="Arial" w:hAnsi="Arial" w:cs="Arial"/>
+          <w:sz w:val="24"/>
+          <w:szCs w:val="24"/>
+        </w:rPr>
+        <w:t>additionalInfo</w:t>
+      </w:r>
+      <w:proofErr w:type="spellEnd"/>
+      <w:r>
+        <w:rPr>
+          <w:rFonts w:ascii="Arial" w:hAnsi="Arial" w:cs="Arial"/>
+          <w:sz w:val="24"/>
+          <w:szCs w:val="24"/>
+        </w:rPr>
+        <w:t>&gt;</w:t>
       </w:r>
       <w:r>
         <w:rPr>
@@ -1449,7 +1670,27 @@
           <w:sz w:val="24"/>
           <w:szCs w:val="24"/>
         </w:rPr>
-        <w:t>&lt;&lt;cs_{listingOrRelisting=’</w:t>
+        <w:t>&lt;&lt;cs_{</w:t>
+      </w:r>
+      <w:proofErr w:type="spellStart"/>
+      <w:r>
+        <w:rPr>
+          <w:rFonts w:ascii="Arial" w:hAnsi="Arial" w:cs="Arial"/>
+          <w:color w:val="000000" w:themeColor="text1"/>
+          <w:sz w:val="24"/>
+          <w:szCs w:val="24"/>
+        </w:rPr>
+        <w:t>listingOrRelisting</w:t>
+      </w:r>
+      <w:proofErr w:type="spellEnd"/>
+      <w:r>
+        <w:rPr>
+          <w:rFonts w:ascii="Arial" w:hAnsi="Arial" w:cs="Arial"/>
+          <w:color w:val="000000" w:themeColor="text1"/>
+          <w:sz w:val="24"/>
+          <w:szCs w:val="24"/>
+        </w:rPr>
+        <w:t>=’</w:t>
       </w:r>
       <w:r>
         <w:rPr>
@@ -1513,7 +1754,25 @@
           <w:sz w:val="24"/>
           <w:szCs w:val="24"/>
         </w:rPr>
-        <w:t>&lt;feeAmount&gt;</w:t>
+        <w:t>&lt;</w:t>
+      </w:r>
+      <w:proofErr w:type="spellStart"/>
+      <w:r>
+        <w:rPr>
+          <w:rFonts w:ascii="Arial" w:hAnsi="Arial" w:cs="Arial"/>
+          <w:sz w:val="24"/>
+          <w:szCs w:val="24"/>
+        </w:rPr>
+        <w:t>feeAmount</w:t>
+      </w:r>
+      <w:proofErr w:type="spellEnd"/>
+      <w:r>
+        <w:rPr>
+          <w:rFonts w:ascii="Arial" w:hAnsi="Arial" w:cs="Arial"/>
+          <w:sz w:val="24"/>
+          <w:szCs w:val="24"/>
+        </w:rPr>
+        <w:t>&gt;</w:t>
       </w:r>
       <w:r>
         <w:rPr>
@@ -1542,7 +1801,78 @@
           <w:sz w:val="24"/>
           <w:szCs w:val="24"/>
         </w:rPr>
-        <w:t>Payable by &lt;&lt;{dateFormat(hearingDueDate, ‘dd MMMM yyyy’)}&gt;&gt;</w:t>
+        <w:t>Payable by &lt;</w:t>
+      </w:r>
+      <w:proofErr w:type="gramStart"/>
+      <w:r>
+        <w:rPr>
+          <w:rFonts w:ascii="Arial" w:hAnsi="Arial" w:cs="Arial"/>
+          <w:color w:val="000000" w:themeColor="text1"/>
+          <w:sz w:val="24"/>
+          <w:szCs w:val="24"/>
+        </w:rPr>
+        <w:t>&lt;{</w:t>
+      </w:r>
+      <w:proofErr w:type="spellStart"/>
+      <w:proofErr w:type="gramEnd"/>
+      <w:r>
+        <w:rPr>
+          <w:rFonts w:ascii="Arial" w:hAnsi="Arial" w:cs="Arial"/>
+          <w:color w:val="000000" w:themeColor="text1"/>
+          <w:sz w:val="24"/>
+          <w:szCs w:val="24"/>
+        </w:rPr>
+        <w:t>dateFormat</w:t>
+      </w:r>
+      <w:proofErr w:type="spellEnd"/>
+      <w:r>
+        <w:rPr>
+          <w:rFonts w:ascii="Arial" w:hAnsi="Arial" w:cs="Arial"/>
+          <w:color w:val="000000" w:themeColor="text1"/>
+          <w:sz w:val="24"/>
+          <w:szCs w:val="24"/>
+        </w:rPr>
+        <w:t>(</w:t>
+      </w:r>
+      <w:proofErr w:type="spellStart"/>
+      <w:r>
+        <w:rPr>
+          <w:rFonts w:ascii="Arial" w:hAnsi="Arial" w:cs="Arial"/>
+          <w:color w:val="000000" w:themeColor="text1"/>
+          <w:sz w:val="24"/>
+          <w:szCs w:val="24"/>
+        </w:rPr>
+        <w:t>hearingDueDate</w:t>
+      </w:r>
+      <w:proofErr w:type="spellEnd"/>
+      <w:r>
+        <w:rPr>
+          <w:rFonts w:ascii="Arial" w:hAnsi="Arial" w:cs="Arial"/>
+          <w:color w:val="000000" w:themeColor="text1"/>
+          <w:sz w:val="24"/>
+          <w:szCs w:val="24"/>
+        </w:rPr>
+        <w:t xml:space="preserve">, ‘dd MMMM </w:t>
+      </w:r>
+      <w:proofErr w:type="spellStart"/>
+      <w:r>
+        <w:rPr>
+          <w:rFonts w:ascii="Arial" w:hAnsi="Arial" w:cs="Arial"/>
+          <w:color w:val="000000" w:themeColor="text1"/>
+          <w:sz w:val="24"/>
+          <w:szCs w:val="24"/>
+        </w:rPr>
+        <w:t>yyyy</w:t>
+      </w:r>
+      <w:proofErr w:type="spellEnd"/>
+      <w:r>
+        <w:rPr>
+          <w:rFonts w:ascii="Arial" w:hAnsi="Arial" w:cs="Arial"/>
+          <w:color w:val="000000" w:themeColor="text1"/>
+          <w:sz w:val="24"/>
+          <w:szCs w:val="24"/>
+        </w:rPr>
+        <w:t>’)}&gt;&gt;</w:t>
       </w:r>
       <w:r>
         <w:rPr>
@@ -1622,8 +1952,29 @@
           <w:sz w:val="24"/>
           <w:szCs w:val="24"/>
         </w:rPr>
-        <w:t>&lt;&lt;{dateFormat(</w:t>
-      </w:r>
+        <w:t>&lt;&lt;{</w:t>
+      </w:r>
+      <w:proofErr w:type="spellStart"/>
+      <w:r>
+        <w:rPr>
+          <w:rFonts w:ascii="Arial" w:hAnsi="Arial" w:cs="Arial"/>
+          <w:color w:val="000000" w:themeColor="text1"/>
+          <w:sz w:val="24"/>
+          <w:szCs w:val="24"/>
+        </w:rPr>
+        <w:t>dateFormat</w:t>
+      </w:r>
+      <w:proofErr w:type="spellEnd"/>
+      <w:r>
+        <w:rPr>
+          <w:rFonts w:ascii="Arial" w:hAnsi="Arial" w:cs="Arial"/>
+          <w:color w:val="000000" w:themeColor="text1"/>
+          <w:sz w:val="24"/>
+          <w:szCs w:val="24"/>
+        </w:rPr>
+        <w:t>(</w:t>
+      </w:r>
+      <w:proofErr w:type="spellStart"/>
       <w:r>
         <w:rPr>
           <w:rFonts w:ascii="Arial" w:hAnsi="Arial" w:cs="Arial"/>
@@ -1633,14 +1984,35 @@
         </w:rPr>
         <w:t>hearingDueDate</w:t>
       </w:r>
-      <w:r>
-        <w:rPr>
-          <w:rFonts w:ascii="Arial" w:hAnsi="Arial" w:cs="Arial"/>
-          <w:color w:val="000000" w:themeColor="text1"/>
-          <w:sz w:val="24"/>
-          <w:szCs w:val="24"/>
-        </w:rPr>
-        <w:t xml:space="preserve">, ‘dd MMMM yyyy’)}&gt;&gt; </w:t>
+      <w:proofErr w:type="spellEnd"/>
+      <w:r>
+        <w:rPr>
+          <w:rFonts w:ascii="Arial" w:hAnsi="Arial" w:cs="Arial"/>
+          <w:color w:val="000000" w:themeColor="text1"/>
+          <w:sz w:val="24"/>
+          <w:szCs w:val="24"/>
+        </w:rPr>
+        <w:t xml:space="preserve">, ‘dd MMMM </w:t>
+      </w:r>
+      <w:proofErr w:type="spellStart"/>
+      <w:r>
+        <w:rPr>
+          <w:rFonts w:ascii="Arial" w:hAnsi="Arial" w:cs="Arial"/>
+          <w:color w:val="000000" w:themeColor="text1"/>
+          <w:sz w:val="24"/>
+          <w:szCs w:val="24"/>
+        </w:rPr>
+        <w:t>yyyy</w:t>
+      </w:r>
+      <w:proofErr w:type="spellEnd"/>
+      <w:r>
+        <w:rPr>
+          <w:rFonts w:ascii="Arial" w:hAnsi="Arial" w:cs="Arial"/>
+          <w:color w:val="000000" w:themeColor="text1"/>
+          <w:sz w:val="24"/>
+          <w:szCs w:val="24"/>
+        </w:rPr>
+        <w:t xml:space="preserve">’)}&gt;&gt; </w:t>
       </w:r>
       <w:r>
         <w:rPr>
@@ -1683,6 +2055,7 @@
         </w:rPr>
         <w:t>&lt;</w:t>
       </w:r>
+      <w:proofErr w:type="spellStart"/>
       <w:r>
         <w:rPr>
           <w:rFonts w:ascii="Arial" w:hAnsi="Arial" w:cs="Arial"/>
@@ -1713,6 +2086,7 @@
         </w:rPr>
         <w:t>mount</w:t>
       </w:r>
+      <w:proofErr w:type="spellEnd"/>
       <w:r>
         <w:rPr>
           <w:rFonts w:ascii="Arial" w:hAnsi="Arial" w:cs="Arial"/>
@@ -1762,7 +2136,25 @@
           <w:sz w:val="24"/>
           <w:szCs w:val="24"/>
         </w:rPr>
-        <w:t xml:space="preserve">(i.e one which provides all the required information in the manner </w:t>
+        <w:t>(</w:t>
+      </w:r>
+      <w:proofErr w:type="spellStart"/>
+      <w:r>
+        <w:rPr>
+          <w:rFonts w:ascii="Arial" w:hAnsi="Arial" w:cs="Arial"/>
+          <w:sz w:val="24"/>
+          <w:szCs w:val="24"/>
+        </w:rPr>
+        <w:t>i.e</w:t>
+      </w:r>
+      <w:proofErr w:type="spellEnd"/>
+      <w:r>
+        <w:rPr>
+          <w:rFonts w:ascii="Arial" w:hAnsi="Arial" w:cs="Arial"/>
+          <w:sz w:val="24"/>
+          <w:szCs w:val="24"/>
+        </w:rPr>
+        <w:t xml:space="preserve"> one which provides all the required information in the manner </w:t>
       </w:r>
       <w:r>
         <w:rPr>
@@ -3657,6 +4049,6 @@
 
 <file path=docMetadata/LabelInfo.xml><?xml version="1.0" encoding="utf-8"?>
 <clbl:labelList xmlns:clbl="http://schemas.microsoft.com/office/2020/mipLabelMetadata">
-  <clbl:label id="{fa22dce2-39a9-4bf4-a557-7a50b593b56a}" enabled="1" method="Privileged" siteId="{3e0088dc-0629-4ae6-aa8c-813e7a296f50}" contentBits="0" removed="0"/>
+  <clbl:label id="{3e0088dc-0629-4ae6-aa8c-813e7a296f50}" enabled="0" method="" siteId="{3e0088dc-0629-4ae6-aa8c-813e7a296f50}" removed="1"/>
 </clbl:labelList>
 </file>
</xml_diff>

<commit_message>
updated hearing notice templates (#4068)
Co-authored-by: vasudevganesanhmcts <100689363+vasudevganesanhmcts@users.noreply.github.com>
</commit_message>
<xml_diff>
--- a/docker/docmosis/templates/CV-UNS-HNO-ENG-01197.docx
+++ b/docker/docmosis/templates/CV-UNS-HNO-ENG-01197.docx
@@ -1908,28 +1908,56 @@
     </w:p>
     <w:p>
       <w:pPr>
-        <w:spacing w:after="0" w:line="240" w:lineRule="auto"/>
-        <w:rPr>
-          <w:rFonts w:ascii="Arial" w:hAnsi="Arial" w:cs="Arial"/>
-          <w:sz w:val="24"/>
-          <w:szCs w:val="24"/>
-        </w:rPr>
-      </w:pPr>
-      <w:r>
-        <w:rPr>
-          <w:rFonts w:ascii="Arial" w:hAnsi="Arial" w:cs="Arial"/>
-          <w:sz w:val="24"/>
-          <w:szCs w:val="24"/>
-        </w:rPr>
-        <w:t>Unless the claimant does by</w:t>
-      </w:r>
-      <w:r>
-        <w:rPr>
-          <w:rFonts w:ascii="Arial" w:hAnsi="Arial" w:cs="Arial"/>
-          <w:sz w:val="24"/>
-          <w:szCs w:val="24"/>
-        </w:rPr>
-        <w:t xml:space="preserve"> </w:t>
+        <w:spacing w:line="240" w:lineRule="auto"/>
+        <w:rPr>
+          <w:rFonts w:ascii="Arial" w:hAnsi="Arial" w:cs="Arial"/>
+          <w:sz w:val="24"/>
+          <w:szCs w:val="24"/>
+        </w:rPr>
+      </w:pPr>
+      <w:r>
+        <w:rPr>
+          <w:rFonts w:ascii="Arial" w:hAnsi="Arial" w:cs="Arial"/>
+          <w:sz w:val="24"/>
+          <w:szCs w:val="24"/>
+        </w:rPr>
+        <w:t>Unless the claimant pays the trial/hearing fee of &lt;&lt;</w:t>
+      </w:r>
+      <w:proofErr w:type="spellStart"/>
+      <w:r>
+        <w:rPr>
+          <w:rFonts w:ascii="Arial" w:hAnsi="Arial" w:cs="Arial"/>
+          <w:sz w:val="24"/>
+          <w:szCs w:val="24"/>
+        </w:rPr>
+        <w:t>feeAmount</w:t>
+      </w:r>
+      <w:proofErr w:type="spellEnd"/>
+      <w:r>
+        <w:rPr>
+          <w:rFonts w:ascii="Arial" w:hAnsi="Arial" w:cs="Arial"/>
+          <w:sz w:val="24"/>
+          <w:szCs w:val="24"/>
+        </w:rPr>
+        <w:t>&gt;&gt; or uploads a properly completed application (</w:t>
+      </w:r>
+      <w:proofErr w:type="spellStart"/>
+      <w:r>
+        <w:rPr>
+          <w:rFonts w:ascii="Arial" w:hAnsi="Arial" w:cs="Arial"/>
+          <w:sz w:val="24"/>
+          <w:szCs w:val="24"/>
+        </w:rPr>
+        <w:t>i.e</w:t>
+      </w:r>
+      <w:proofErr w:type="spellEnd"/>
+      <w:r>
+        <w:rPr>
+          <w:rFonts w:ascii="Arial" w:hAnsi="Arial" w:cs="Arial"/>
+          <w:sz w:val="24"/>
+          <w:szCs w:val="24"/>
+        </w:rPr>
+        <w:t xml:space="preserve"> one which provides all the required information in the manner requested) for help with fees by </w:t>
       </w:r>
       <w:r>
         <w:rPr>
@@ -1947,15 +1975,62 @@
           <w:sz w:val="24"/>
           <w:szCs w:val="24"/>
         </w:rPr>
-        <w:t xml:space="preserve"> </w:t>
-      </w:r>
-      <w:r>
-        <w:rPr>
-          <w:rFonts w:ascii="Arial" w:hAnsi="Arial" w:cs="Arial"/>
-          <w:sz w:val="24"/>
-          <w:szCs w:val="24"/>
-        </w:rPr>
-        <w:t xml:space="preserve">on </w:t>
+        <w:t xml:space="preserve"> on &lt;&lt;{</w:t>
+      </w:r>
+      <w:proofErr w:type="spellStart"/>
+      <w:r>
+        <w:rPr>
+          <w:rFonts w:ascii="Arial" w:hAnsi="Arial" w:cs="Arial"/>
+          <w:sz w:val="24"/>
+          <w:szCs w:val="24"/>
+        </w:rPr>
+        <w:t>dateFormat</w:t>
+      </w:r>
+      <w:proofErr w:type="spellEnd"/>
+      <w:r>
+        <w:rPr>
+          <w:rFonts w:ascii="Arial" w:hAnsi="Arial" w:cs="Arial"/>
+          <w:sz w:val="24"/>
+          <w:szCs w:val="24"/>
+        </w:rPr>
+        <w:t>(</w:t>
+      </w:r>
+      <w:proofErr w:type="spellStart"/>
+      <w:r>
+        <w:rPr>
+          <w:rFonts w:ascii="Arial" w:hAnsi="Arial" w:cs="Arial"/>
+          <w:sz w:val="24"/>
+          <w:szCs w:val="24"/>
+        </w:rPr>
+        <w:t>hearingDueDate</w:t>
+      </w:r>
+      <w:proofErr w:type="spellEnd"/>
+      <w:r>
+        <w:rPr>
+          <w:rFonts w:ascii="Arial" w:hAnsi="Arial" w:cs="Arial"/>
+          <w:sz w:val="24"/>
+          <w:szCs w:val="24"/>
+        </w:rPr>
+        <w:t xml:space="preserve">, ‘dd MMMM </w:t>
+      </w:r>
+      <w:proofErr w:type="spellStart"/>
+      <w:r>
+        <w:rPr>
+          <w:rFonts w:ascii="Arial" w:hAnsi="Arial" w:cs="Arial"/>
+          <w:sz w:val="24"/>
+          <w:szCs w:val="24"/>
+        </w:rPr>
+        <w:lastRenderedPageBreak/>
+        <w:t>yyyy</w:t>
+      </w:r>
+      <w:proofErr w:type="spellEnd"/>
+      <w:r>
+        <w:rPr>
+          <w:rFonts w:ascii="Arial" w:hAnsi="Arial" w:cs="Arial"/>
+          <w:sz w:val="24"/>
+          <w:szCs w:val="24"/>
+        </w:rPr>
+        <w:t>’)}&gt;&gt;, then the claim will be struck out without further order, unless the courts order otherwise, the claimant will also be liable for the costs which the defendant has incurred.</w:t>
       </w:r>
       <w:r>
         <w:rPr>
@@ -1964,130 +2039,35 @@
           <w:sz w:val="24"/>
           <w:szCs w:val="24"/>
         </w:rPr>
-        <w:t>&lt;&lt;{</w:t>
-      </w:r>
-      <w:proofErr w:type="spellStart"/>
-      <w:r>
-        <w:rPr>
-          <w:rFonts w:ascii="Arial" w:hAnsi="Arial" w:cs="Arial"/>
-          <w:color w:val="000000" w:themeColor="text1"/>
-          <w:sz w:val="24"/>
-          <w:szCs w:val="24"/>
-        </w:rPr>
-        <w:t>dateFormat</w:t>
-      </w:r>
-      <w:proofErr w:type="spellEnd"/>
-      <w:r>
-        <w:rPr>
-          <w:rFonts w:ascii="Arial" w:hAnsi="Arial" w:cs="Arial"/>
-          <w:color w:val="000000" w:themeColor="text1"/>
-          <w:sz w:val="24"/>
-          <w:szCs w:val="24"/>
-        </w:rPr>
-        <w:t>(</w:t>
-      </w:r>
-      <w:proofErr w:type="spellStart"/>
-      <w:r>
-        <w:rPr>
-          <w:rFonts w:ascii="Arial" w:hAnsi="Arial" w:cs="Arial"/>
-          <w:color w:val="000000" w:themeColor="text1"/>
-          <w:sz w:val="24"/>
-          <w:szCs w:val="24"/>
-        </w:rPr>
-        <w:t>hearingDueDate</w:t>
-      </w:r>
-      <w:proofErr w:type="spellEnd"/>
-      <w:r>
-        <w:rPr>
-          <w:rFonts w:ascii="Arial" w:hAnsi="Arial" w:cs="Arial"/>
-          <w:color w:val="000000" w:themeColor="text1"/>
-          <w:sz w:val="24"/>
-          <w:szCs w:val="24"/>
-        </w:rPr>
-        <w:t xml:space="preserve">, ‘dd MMMM </w:t>
-      </w:r>
-      <w:proofErr w:type="spellStart"/>
-      <w:r>
-        <w:rPr>
-          <w:rFonts w:ascii="Arial" w:hAnsi="Arial" w:cs="Arial"/>
-          <w:color w:val="000000" w:themeColor="text1"/>
-          <w:sz w:val="24"/>
-          <w:szCs w:val="24"/>
-        </w:rPr>
-        <w:t>yyyy</w:t>
-      </w:r>
-      <w:proofErr w:type="spellEnd"/>
-      <w:r>
-        <w:rPr>
-          <w:rFonts w:ascii="Arial" w:hAnsi="Arial" w:cs="Arial"/>
-          <w:color w:val="000000" w:themeColor="text1"/>
-          <w:sz w:val="24"/>
-          <w:szCs w:val="24"/>
-        </w:rPr>
-        <w:t xml:space="preserve">’)}&gt;&gt; </w:t>
-      </w:r>
-      <w:r>
-        <w:rPr>
-          <w:rFonts w:ascii="Arial" w:hAnsi="Arial" w:cs="Arial"/>
-          <w:sz w:val="24"/>
-          <w:szCs w:val="24"/>
-        </w:rPr>
-        <w:t xml:space="preserve">pay to the court the </w:t>
-      </w:r>
-      <w:r>
-        <w:rPr>
-          <w:rFonts w:ascii="Arial" w:hAnsi="Arial" w:cs="Arial"/>
-          <w:sz w:val="24"/>
-          <w:szCs w:val="24"/>
-        </w:rPr>
-        <w:t>hearing</w:t>
-      </w:r>
-      <w:r>
-        <w:rPr>
-          <w:rFonts w:ascii="Arial" w:hAnsi="Arial" w:cs="Arial"/>
-          <w:sz w:val="24"/>
-          <w:szCs w:val="24"/>
-        </w:rPr>
-        <w:t xml:space="preserve"> fee of </w:t>
-      </w:r>
-      <w:bookmarkStart w:id="9" w:name="_Hlk114660010"/>
-      <w:r>
-        <w:rPr>
-          <w:rFonts w:ascii="Arial" w:hAnsi="Arial" w:cs="Arial"/>
-          <w:sz w:val="24"/>
-          <w:szCs w:val="24"/>
-        </w:rPr>
-        <w:t>&lt;</w:t>
-      </w:r>
-      <w:r>
-        <w:rPr>
-          <w:rFonts w:ascii="Arial" w:hAnsi="Arial" w:cs="Arial"/>
-          <w:sz w:val="24"/>
-          <w:szCs w:val="24"/>
-        </w:rPr>
-        <w:t>&lt;</w:t>
-      </w:r>
-      <w:proofErr w:type="spellStart"/>
-      <w:r>
+        <w:t>&lt;&lt;es_&gt;&gt;</w:t>
+      </w:r>
+    </w:p>
+    <w:p>
+      <w:pPr>
+        <w:spacing w:line="240" w:lineRule="auto"/>
         <w:rPr>
           <w:rFonts w:ascii="Arial" w:hAnsi="Arial" w:cs="Arial"/>
           <w:b/>
           <w:bCs/>
           <w:sz w:val="24"/>
           <w:szCs w:val="24"/>
-        </w:rPr>
-        <w:t>fee</w:t>
-      </w:r>
-      <w:r>
+          <w:u w:val="single"/>
+        </w:rPr>
+      </w:pPr>
+      <w:bookmarkStart w:id="9" w:name="_Hlk150165830"/>
+    </w:p>
+    <w:p>
+      <w:pPr>
+        <w:spacing w:line="240" w:lineRule="auto"/>
         <w:rPr>
           <w:rFonts w:ascii="Arial" w:hAnsi="Arial" w:cs="Arial"/>
           <w:b/>
           <w:bCs/>
           <w:sz w:val="24"/>
           <w:szCs w:val="24"/>
-        </w:rPr>
-        <w:t>A</w:t>
-      </w:r>
+          <w:u w:val="single"/>
+        </w:rPr>
+      </w:pPr>
       <w:r>
         <w:rPr>
           <w:rFonts w:ascii="Arial" w:hAnsi="Arial" w:cs="Arial"/>
@@ -2095,147 +2075,12 @@
           <w:bCs/>
           <w:sz w:val="24"/>
           <w:szCs w:val="24"/>
-        </w:rPr>
-        <w:t>mount</w:t>
-      </w:r>
-      <w:proofErr w:type="spellEnd"/>
-      <w:r>
-        <w:rPr>
-          <w:rFonts w:ascii="Arial" w:hAnsi="Arial" w:cs="Arial"/>
-          <w:b/>
-          <w:bCs/>
-          <w:sz w:val="24"/>
-          <w:szCs w:val="24"/>
-        </w:rPr>
-        <w:t>&gt;</w:t>
-      </w:r>
-      <w:r>
-        <w:rPr>
-          <w:rFonts w:ascii="Arial" w:hAnsi="Arial" w:cs="Arial"/>
-          <w:sz w:val="24"/>
-          <w:szCs w:val="24"/>
-        </w:rPr>
-        <w:t xml:space="preserve">&gt; </w:t>
-      </w:r>
-      <w:bookmarkEnd w:id="9"/>
-      <w:r>
-        <w:rPr>
-          <w:rFonts w:ascii="Arial" w:hAnsi="Arial" w:cs="Arial"/>
-          <w:sz w:val="24"/>
-          <w:szCs w:val="24"/>
-        </w:rPr>
-        <w:t xml:space="preserve">or </w:t>
-      </w:r>
-      <w:r>
-        <w:rPr>
-          <w:rFonts w:ascii="Arial" w:hAnsi="Arial" w:cs="Arial"/>
-          <w:sz w:val="24"/>
-          <w:szCs w:val="24"/>
-        </w:rPr>
-        <w:t>upload</w:t>
-      </w:r>
-      <w:r>
-        <w:rPr>
-          <w:rFonts w:ascii="Arial" w:hAnsi="Arial" w:cs="Arial"/>
-          <w:sz w:val="24"/>
-          <w:szCs w:val="24"/>
-        </w:rPr>
-        <w:t xml:space="preserve"> a properly completed application </w:t>
-      </w:r>
-      <w:r>
-        <w:rPr>
-          <w:rFonts w:ascii="Arial" w:hAnsi="Arial" w:cs="Arial"/>
-          <w:sz w:val="24"/>
-          <w:szCs w:val="24"/>
-        </w:rPr>
-        <w:t>(</w:t>
-      </w:r>
-      <w:proofErr w:type="spellStart"/>
-      <w:r>
-        <w:rPr>
-          <w:rFonts w:ascii="Arial" w:hAnsi="Arial" w:cs="Arial"/>
-          <w:sz w:val="24"/>
-          <w:szCs w:val="24"/>
-        </w:rPr>
-        <w:t>i.e</w:t>
-      </w:r>
-      <w:proofErr w:type="spellEnd"/>
-      <w:r>
-        <w:rPr>
-          <w:rFonts w:ascii="Arial" w:hAnsi="Arial" w:cs="Arial"/>
-          <w:sz w:val="24"/>
-          <w:szCs w:val="24"/>
-        </w:rPr>
-        <w:t xml:space="preserve"> one which provides all the required information in the manner </w:t>
-      </w:r>
-      <w:r>
-        <w:rPr>
-          <w:rFonts w:ascii="Arial" w:hAnsi="Arial" w:cs="Arial"/>
-          <w:sz w:val="24"/>
-          <w:szCs w:val="24"/>
-        </w:rPr>
-        <w:lastRenderedPageBreak/>
-        <w:t xml:space="preserve">requested) for help with fees,  then the claim will be struck out without further order, and unless the courts order otherwise, you will also be liable for the costs which the defendant has incurred. </w:t>
+          <w:u w:val="single"/>
+        </w:rPr>
+        <w:t>The Claimant (or in the event they act in person and the Defendant is represented, the Defendant) must bring to court for the start of the trial a paper copy of the electronic trial bundle for use by witnesses. A failure to do so may result in the imposition of sanctions.</w:t>
       </w:r>
     </w:p>
-    <w:p>
-      <w:pPr>
-        <w:spacing w:line="240" w:lineRule="auto"/>
-        <w:rPr>
-          <w:rFonts w:ascii="Arial" w:hAnsi="Arial" w:cs="Arial"/>
-          <w:sz w:val="24"/>
-          <w:szCs w:val="24"/>
-        </w:rPr>
-      </w:pPr>
-      <w:r>
-        <w:rPr>
-          <w:rFonts w:ascii="Arial" w:hAnsi="Arial" w:cs="Arial"/>
-          <w:color w:val="000000" w:themeColor="text1"/>
-          <w:sz w:val="24"/>
-          <w:szCs w:val="24"/>
-        </w:rPr>
-        <w:t>&lt;&lt;es_&gt;&gt;</w:t>
-      </w:r>
-    </w:p>
-    <w:p>
-      <w:pPr>
-        <w:spacing w:line="240" w:lineRule="auto"/>
-        <w:rPr>
-          <w:rFonts w:ascii="Arial" w:hAnsi="Arial" w:cs="Arial"/>
-          <w:b/>
-          <w:bCs/>
-          <w:sz w:val="24"/>
-          <w:szCs w:val="24"/>
-          <w:u w:val="single"/>
-        </w:rPr>
-      </w:pPr>
-      <w:bookmarkStart w:id="10" w:name="_Hlk150165830"/>
-    </w:p>
-    <w:p>
-      <w:pPr>
-        <w:spacing w:line="240" w:lineRule="auto"/>
-        <w:rPr>
-          <w:rFonts w:ascii="Arial" w:hAnsi="Arial" w:cs="Arial"/>
-          <w:b/>
-          <w:bCs/>
-          <w:sz w:val="24"/>
-          <w:szCs w:val="24"/>
-          <w:u w:val="single"/>
-        </w:rPr>
-      </w:pPr>
-      <w:r>
-        <w:rPr>
-          <w:rFonts w:ascii="Arial" w:hAnsi="Arial" w:cs="Arial"/>
-          <w:b/>
-          <w:bCs/>
-          <w:sz w:val="24"/>
-          <w:szCs w:val="24"/>
-          <w:u w:val="single"/>
-        </w:rPr>
-        <w:t>The Claimant (or in the event they act in person and the Defendant is represented, the Defendant) must bring to court for the start of the trial a paper copy of the electronic trial bundle for use by witnesses. A failure to do so may result in the imposition of sanctions.</w:t>
-      </w:r>
-    </w:p>
-    <w:bookmarkEnd w:id="10"/>
+    <w:bookmarkEnd w:id="9"/>
     <w:p>
       <w:pPr>
         <w:spacing w:after="0" w:line="240" w:lineRule="auto"/>

</xml_diff>

<commit_message>
update relist to hide payment details, if hearing paid for
</commit_message>
<xml_diff>
--- a/docker/docmosis/templates/CV-UNS-HNO-ENG-01197.docx
+++ b/docker/docmosis/templates/CV-UNS-HNO-ENG-01197.docx
@@ -1,6 +1,6 @@
 
 <file path=word/document.xml><?xml version="1.0" encoding="utf-8"?>
-<w:document xmlns:wpc="http://schemas.microsoft.com/office/word/2010/wordprocessingCanvas" xmlns:cx="http://schemas.microsoft.com/office/drawing/2014/chartex" xmlns:cx1="http://schemas.microsoft.com/office/drawing/2015/9/8/chartex" xmlns:cx2="http://schemas.microsoft.com/office/drawing/2015/10/21/chartex" xmlns:cx3="http://schemas.microsoft.com/office/drawing/2016/5/9/chartex" xmlns:cx4="http://schemas.microsoft.com/office/drawing/2016/5/10/chartex" xmlns:cx5="http://schemas.microsoft.com/office/drawing/2016/5/11/chartex" xmlns:cx6="http://schemas.microsoft.com/office/drawing/2016/5/12/chartex" xmlns:cx7="http://schemas.microsoft.com/office/drawing/2016/5/13/chartex" xmlns:cx8="http://schemas.microsoft.com/office/drawing/2016/5/14/chartex" xmlns:mc="http://schemas.openxmlformats.org/markup-compatibility/2006" xmlns:aink="http://schemas.microsoft.com/office/drawing/2016/ink" xmlns:am3d="http://schemas.microsoft.com/office/drawing/2017/model3d" xmlns:o="urn:schemas-microsoft-com:office:office" xmlns:oel="http://schemas.microsoft.com/office/2019/extlst" xmlns:r="http://schemas.openxmlformats.org/officeDocument/2006/relationships" xmlns:m="http://schemas.openxmlformats.org/officeDocument/2006/math" xmlns:v="urn:schemas-microsoft-com:vml" xmlns:wp14="http://schemas.microsoft.com/office/word/2010/wordprocessingDrawing" xmlns:wp="http://schemas.openxmlformats.org/drawingml/2006/wordprocessingDrawing" xmlns:w10="urn:schemas-microsoft-com:office:word" xmlns:w="http://schemas.openxmlformats.org/wordprocessingml/2006/main" xmlns:w14="http://schemas.microsoft.com/office/word/2010/wordml" xmlns:w15="http://schemas.microsoft.com/office/word/2012/wordml" xmlns:w16cex="http://schemas.microsoft.com/office/word/2018/wordml/cex" xmlns:w16cid="http://schemas.microsoft.com/office/word/2016/wordml/cid" xmlns:w16="http://schemas.microsoft.com/office/word/2018/wordml" xmlns:w16sdtdh="http://schemas.microsoft.com/office/word/2020/wordml/sdtdatahash" xmlns:w16se="http://schemas.microsoft.com/office/word/2015/wordml/symex" xmlns:wpg="http://schemas.microsoft.com/office/word/2010/wordprocessingGroup" xmlns:wpi="http://schemas.microsoft.com/office/word/2010/wordprocessingInk" xmlns:wne="http://schemas.microsoft.com/office/word/2006/wordml" xmlns:wps="http://schemas.microsoft.com/office/word/2010/wordprocessingShape" mc:Ignorable="w14 w15 w16se w16cid w16 w16cex w16sdtdh wp14">
+<w:document xmlns:wpc="http://schemas.microsoft.com/office/word/2010/wordprocessingCanvas" xmlns:cx="http://schemas.microsoft.com/office/drawing/2014/chartex" xmlns:cx1="http://schemas.microsoft.com/office/drawing/2015/9/8/chartex" xmlns:cx2="http://schemas.microsoft.com/office/drawing/2015/10/21/chartex" xmlns:cx3="http://schemas.microsoft.com/office/drawing/2016/5/9/chartex" xmlns:cx4="http://schemas.microsoft.com/office/drawing/2016/5/10/chartex" xmlns:cx5="http://schemas.microsoft.com/office/drawing/2016/5/11/chartex" xmlns:cx6="http://schemas.microsoft.com/office/drawing/2016/5/12/chartex" xmlns:cx7="http://schemas.microsoft.com/office/drawing/2016/5/13/chartex" xmlns:cx8="http://schemas.microsoft.com/office/drawing/2016/5/14/chartex" xmlns:mc="http://schemas.openxmlformats.org/markup-compatibility/2006" xmlns:aink="http://schemas.microsoft.com/office/drawing/2016/ink" xmlns:am3d="http://schemas.microsoft.com/office/drawing/2017/model3d" xmlns:o="urn:schemas-microsoft-com:office:office" xmlns:oel="http://schemas.microsoft.com/office/2019/extlst" xmlns:r="http://schemas.openxmlformats.org/officeDocument/2006/relationships" xmlns:m="http://schemas.openxmlformats.org/officeDocument/2006/math" xmlns:v="urn:schemas-microsoft-com:vml" xmlns:wp14="http://schemas.microsoft.com/office/word/2010/wordprocessingDrawing" xmlns:wp="http://schemas.openxmlformats.org/drawingml/2006/wordprocessingDrawing" xmlns:w10="urn:schemas-microsoft-com:office:word" xmlns:w="http://schemas.openxmlformats.org/wordprocessingml/2006/main" xmlns:w14="http://schemas.microsoft.com/office/word/2010/wordml" xmlns:w15="http://schemas.microsoft.com/office/word/2012/wordml" xmlns:w16cex="http://schemas.microsoft.com/office/word/2018/wordml/cex" xmlns:w16cid="http://schemas.microsoft.com/office/word/2016/wordml/cid" xmlns:w16="http://schemas.microsoft.com/office/word/2018/wordml" xmlns:w16du="http://schemas.microsoft.com/office/word/2023/wordml/word16du" xmlns:w16sdtdh="http://schemas.microsoft.com/office/word/2020/wordml/sdtdatahash" xmlns:w16se="http://schemas.microsoft.com/office/word/2015/wordml/symex" xmlns:wpg="http://schemas.microsoft.com/office/word/2010/wordprocessingGroup" xmlns:wpi="http://schemas.microsoft.com/office/word/2010/wordprocessingInk" xmlns:wne="http://schemas.microsoft.com/office/word/2006/wordml" xmlns:wps="http://schemas.microsoft.com/office/word/2010/wordprocessingShape" mc:Ignorable="w14 w15 w16se w16cid w16 w16cex w16sdtdh w16du wp14">
   <w:body>
     <w:tbl>
       <w:tblPr>
@@ -70,7 +70,6 @@
               </w:rPr>
               <w:t>&lt;</w:t>
             </w:r>
-            <w:proofErr w:type="spellStart"/>
             <w:r>
               <w:rPr>
                 <w:rFonts w:ascii="Arial" w:hAnsi="Arial" w:cs="Arial"/>
@@ -91,7 +90,6 @@
               </w:rPr>
               <w:t>Name</w:t>
             </w:r>
-            <w:proofErr w:type="spellEnd"/>
             <w:r>
               <w:rPr>
                 <w:rFonts w:ascii="Arial" w:hAnsi="Arial" w:cs="Arial"/>
@@ -179,7 +177,6 @@
               </w:rPr>
               <w:t>&lt;</w:t>
             </w:r>
-            <w:proofErr w:type="spellStart"/>
             <w:r>
               <w:rPr>
                 <w:rFonts w:ascii="Arial" w:hAnsi="Arial" w:cs="Arial"/>
@@ -188,7 +185,6 @@
               </w:rPr>
               <w:t>caseNumber</w:t>
             </w:r>
-            <w:proofErr w:type="spellEnd"/>
             <w:r>
               <w:rPr>
                 <w:rFonts w:ascii="Arial" w:hAnsi="Arial" w:cs="Arial"/>
@@ -253,37 +249,8 @@
                 <w:sz w:val="24"/>
                 <w:szCs w:val="24"/>
               </w:rPr>
-              <w:t>&lt;</w:t>
-            </w:r>
-            <w:proofErr w:type="gramStart"/>
-            <w:r>
-              <w:rPr>
-                <w:rFonts w:ascii="Arial" w:hAnsi="Arial" w:cs="Arial"/>
-                <w:sz w:val="24"/>
-                <w:szCs w:val="24"/>
-              </w:rPr>
-              <w:t>&lt;{</w:t>
-            </w:r>
-            <w:proofErr w:type="spellStart"/>
-            <w:proofErr w:type="gramEnd"/>
-            <w:r>
-              <w:rPr>
-                <w:rFonts w:ascii="Arial" w:hAnsi="Arial" w:cs="Arial"/>
-                <w:sz w:val="24"/>
-                <w:szCs w:val="24"/>
-              </w:rPr>
-              <w:t>dateFormat</w:t>
-            </w:r>
-            <w:proofErr w:type="spellEnd"/>
-            <w:r>
-              <w:rPr>
-                <w:rFonts w:ascii="Arial" w:hAnsi="Arial" w:cs="Arial"/>
-                <w:sz w:val="24"/>
-                <w:szCs w:val="24"/>
-              </w:rPr>
-              <w:t>(</w:t>
-            </w:r>
-            <w:proofErr w:type="spellStart"/>
+              <w:t>&lt;&lt;{dateFormat(</w:t>
+            </w:r>
             <w:r>
               <w:rPr>
                 <w:rFonts w:ascii="Arial" w:hAnsi="Arial" w:cs="Arial"/>
@@ -292,32 +259,13 @@
               </w:rPr>
               <w:t>creationDate</w:t>
             </w:r>
-            <w:proofErr w:type="spellEnd"/>
-            <w:r>
-              <w:rPr>
-                <w:rFonts w:ascii="Arial" w:hAnsi="Arial" w:cs="Arial"/>
-                <w:sz w:val="24"/>
-                <w:szCs w:val="24"/>
-              </w:rPr>
-              <w:t xml:space="preserve">, ‘dd MMMM </w:t>
-            </w:r>
-            <w:proofErr w:type="spellStart"/>
-            <w:r>
-              <w:rPr>
-                <w:rFonts w:ascii="Arial" w:hAnsi="Arial" w:cs="Arial"/>
-                <w:sz w:val="24"/>
-                <w:szCs w:val="24"/>
-              </w:rPr>
-              <w:t>yyyy</w:t>
-            </w:r>
-            <w:proofErr w:type="spellEnd"/>
-            <w:r>
-              <w:rPr>
-                <w:rFonts w:ascii="Arial" w:hAnsi="Arial" w:cs="Arial"/>
-                <w:sz w:val="24"/>
-                <w:szCs w:val="24"/>
-              </w:rPr>
-              <w:t>’)}&gt;&gt;</w:t>
+            <w:r>
+              <w:rPr>
+                <w:rFonts w:ascii="Arial" w:hAnsi="Arial" w:cs="Arial"/>
+                <w:sz w:val="24"/>
+                <w:szCs w:val="24"/>
+              </w:rPr>
+              <w:t>, ‘dd MMMM yyyy’)}&gt;&gt;</w:t>
             </w:r>
           </w:p>
         </w:tc>
@@ -565,25 +513,7 @@
                 <w:sz w:val="24"/>
                 <w:szCs w:val="24"/>
               </w:rPr>
-              <w:t>Reference number: &lt;&lt;</w:t>
-            </w:r>
-            <w:proofErr w:type="spellStart"/>
-            <w:r>
-              <w:rPr>
-                <w:rFonts w:ascii="Arial" w:hAnsi="Arial" w:cs="Arial"/>
-                <w:sz w:val="24"/>
-                <w:szCs w:val="24"/>
-              </w:rPr>
-              <w:t>claimantReference</w:t>
-            </w:r>
-            <w:proofErr w:type="spellEnd"/>
-            <w:r>
-              <w:rPr>
-                <w:rFonts w:ascii="Arial" w:hAnsi="Arial" w:cs="Arial"/>
-                <w:sz w:val="24"/>
-                <w:szCs w:val="24"/>
-              </w:rPr>
-              <w:t>&gt;&gt;</w:t>
+              <w:t>Reference number: &lt;&lt;claimantReference&gt;&gt;</w:t>
             </w:r>
           </w:p>
         </w:tc>
@@ -631,25 +561,7 @@
                 <w:sz w:val="24"/>
                 <w:szCs w:val="24"/>
               </w:rPr>
-              <w:t>&lt;&lt;</w:t>
-            </w:r>
-            <w:proofErr w:type="spellStart"/>
-            <w:r>
-              <w:rPr>
-                <w:rFonts w:ascii="Arial" w:hAnsi="Arial" w:cs="Arial"/>
-                <w:sz w:val="24"/>
-                <w:szCs w:val="24"/>
-              </w:rPr>
-              <w:t>cs_false</w:t>
-            </w:r>
-            <w:proofErr w:type="spellEnd"/>
-            <w:r>
-              <w:rPr>
-                <w:rFonts w:ascii="Arial" w:hAnsi="Arial" w:cs="Arial"/>
-                <w:sz w:val="24"/>
-                <w:szCs w:val="24"/>
-              </w:rPr>
-              <w:t xml:space="preserve">&gt;&gt;&lt;&lt;es_&gt;&gt; </w:t>
+              <w:t xml:space="preserve">&lt;&lt;cs_false&gt;&gt;&lt;&lt;es_&gt;&gt; </w:t>
             </w:r>
             <w:r>
               <w:rPr>
@@ -860,25 +772,7 @@
                 <w:sz w:val="24"/>
                 <w:szCs w:val="24"/>
               </w:rPr>
-              <w:t>Reference number: &lt;&lt;</w:t>
-            </w:r>
-            <w:proofErr w:type="spellStart"/>
-            <w:r>
-              <w:rPr>
-                <w:rFonts w:ascii="Arial" w:hAnsi="Arial" w:cs="Arial"/>
-                <w:sz w:val="24"/>
-                <w:szCs w:val="24"/>
-              </w:rPr>
-              <w:t>defendantReference</w:t>
-            </w:r>
-            <w:proofErr w:type="spellEnd"/>
-            <w:r>
-              <w:rPr>
-                <w:rFonts w:ascii="Arial" w:hAnsi="Arial" w:cs="Arial"/>
-                <w:sz w:val="24"/>
-                <w:szCs w:val="24"/>
-              </w:rPr>
-              <w:t>&gt;&gt;</w:t>
+              <w:t>Reference number: &lt;&lt;defendantReference&gt;&gt;</w:t>
             </w:r>
           </w:p>
         </w:tc>
@@ -1181,7 +1075,6 @@
         </w:rPr>
         <w:t>&lt;</w:t>
       </w:r>
-      <w:proofErr w:type="gramStart"/>
       <w:r>
         <w:rPr>
           <w:rFonts w:ascii="Arial" w:hAnsi="Arial" w:cs="Arial"/>
@@ -1196,28 +1089,8 @@
           <w:sz w:val="24"/>
           <w:szCs w:val="24"/>
         </w:rPr>
-        <w:t>{</w:t>
-      </w:r>
-      <w:proofErr w:type="spellStart"/>
-      <w:proofErr w:type="gramEnd"/>
-      <w:r>
-        <w:rPr>
-          <w:rFonts w:ascii="Arial" w:hAnsi="Arial" w:cs="Arial"/>
-          <w:sz w:val="24"/>
-          <w:szCs w:val="24"/>
-        </w:rPr>
-        <w:t>dateFormat</w:t>
-      </w:r>
-      <w:proofErr w:type="spellEnd"/>
-      <w:r>
-        <w:rPr>
-          <w:rFonts w:ascii="Arial" w:hAnsi="Arial" w:cs="Arial"/>
-          <w:sz w:val="24"/>
-          <w:szCs w:val="24"/>
-        </w:rPr>
-        <w:t>(</w:t>
-      </w:r>
-      <w:proofErr w:type="spellStart"/>
+        <w:t>{dateFormat(</w:t>
+      </w:r>
       <w:r>
         <w:rPr>
           <w:rFonts w:ascii="Arial" w:hAnsi="Arial" w:cs="Arial"/>
@@ -1226,25 +1099,14 @@
         </w:rPr>
         <w:t>hearingDate</w:t>
       </w:r>
-      <w:proofErr w:type="spellEnd"/>
-      <w:r>
-        <w:rPr>
-          <w:rFonts w:ascii="Arial" w:hAnsi="Arial" w:cs="Arial"/>
-          <w:sz w:val="24"/>
-          <w:szCs w:val="24"/>
-        </w:rPr>
-        <w:t xml:space="preserve">, ‘dd MMMM </w:t>
-      </w:r>
-      <w:proofErr w:type="spellStart"/>
-      <w:r>
-        <w:rPr>
-          <w:rFonts w:ascii="Arial" w:hAnsi="Arial" w:cs="Arial"/>
-          <w:sz w:val="24"/>
-          <w:szCs w:val="24"/>
-        </w:rPr>
-        <w:t>yyyy</w:t>
-      </w:r>
-      <w:proofErr w:type="spellEnd"/>
+      <w:r>
+        <w:rPr>
+          <w:rFonts w:ascii="Arial" w:hAnsi="Arial" w:cs="Arial"/>
+          <w:sz w:val="24"/>
+          <w:szCs w:val="24"/>
+        </w:rPr>
+        <w:t>, ‘dd MMMM yyyy</w:t>
+      </w:r>
       <w:r>
         <w:rPr>
           <w:rFonts w:ascii="Arial" w:hAnsi="Arial" w:cs="Arial"/>
@@ -1309,25 +1171,7 @@
           <w:sz w:val="24"/>
           <w:szCs w:val="24"/>
         </w:rPr>
-        <w:t>&lt;</w:t>
-      </w:r>
-      <w:proofErr w:type="spellStart"/>
-      <w:r>
-        <w:rPr>
-          <w:rFonts w:ascii="Arial" w:hAnsi="Arial" w:cs="Arial"/>
-          <w:sz w:val="24"/>
-          <w:szCs w:val="24"/>
-        </w:rPr>
-        <w:t>hearingTime</w:t>
-      </w:r>
-      <w:proofErr w:type="spellEnd"/>
-      <w:r>
-        <w:rPr>
-          <w:rFonts w:ascii="Arial" w:hAnsi="Arial" w:cs="Arial"/>
-          <w:sz w:val="24"/>
-          <w:szCs w:val="24"/>
-        </w:rPr>
-        <w:t>&gt;</w:t>
+        <w:t>&lt;hearingTime&gt;</w:t>
       </w:r>
       <w:r>
         <w:rPr>
@@ -1359,22 +1203,6 @@
           <w:szCs w:val="24"/>
         </w:rPr>
       </w:pPr>
-      <w:r>
-        <w:rPr>
-          <w:rFonts w:ascii="Arial" w:hAnsi="Arial" w:cs="Arial"/>
-          <w:sz w:val="24"/>
-          <w:szCs w:val="24"/>
-        </w:rPr>
-        <w:t>by</w:t>
-      </w:r>
-      <w:r>
-        <w:rPr>
-          <w:rFonts w:ascii="Arial" w:hAnsi="Arial" w:cs="Arial"/>
-          <w:sz w:val="24"/>
-          <w:szCs w:val="24"/>
-        </w:rPr>
-        <w:t xml:space="preserve"> </w:t>
-      </w:r>
       <w:bookmarkStart w:id="5" w:name="_Hlk114659947"/>
       <w:r>
         <w:rPr>
@@ -1390,25 +1218,7 @@
           <w:sz w:val="24"/>
           <w:szCs w:val="24"/>
         </w:rPr>
-        <w:t>&lt;</w:t>
-      </w:r>
-      <w:proofErr w:type="spellStart"/>
-      <w:r>
-        <w:rPr>
-          <w:rFonts w:ascii="Arial" w:hAnsi="Arial" w:cs="Arial"/>
-          <w:sz w:val="24"/>
-          <w:szCs w:val="24"/>
-        </w:rPr>
-        <w:t>hearingType</w:t>
-      </w:r>
-      <w:proofErr w:type="spellEnd"/>
-      <w:r>
-        <w:rPr>
-          <w:rFonts w:ascii="Arial" w:hAnsi="Arial" w:cs="Arial"/>
-          <w:sz w:val="24"/>
-          <w:szCs w:val="24"/>
-        </w:rPr>
-        <w:t>&gt;</w:t>
+        <w:t>&lt;hearingType&gt;</w:t>
       </w:r>
       <w:r>
         <w:rPr>
@@ -1502,25 +1312,7 @@
           <w:sz w:val="24"/>
           <w:szCs w:val="24"/>
         </w:rPr>
-        <w:t>&lt;</w:t>
-      </w:r>
-      <w:proofErr w:type="spellStart"/>
-      <w:r>
-        <w:rPr>
-          <w:rFonts w:ascii="Arial" w:hAnsi="Arial" w:cs="Arial"/>
-          <w:sz w:val="24"/>
-          <w:szCs w:val="24"/>
-        </w:rPr>
-        <w:t>hearingDuration</w:t>
-      </w:r>
-      <w:proofErr w:type="spellEnd"/>
-      <w:r>
-        <w:rPr>
-          <w:rFonts w:ascii="Arial" w:hAnsi="Arial" w:cs="Arial"/>
-          <w:sz w:val="24"/>
-          <w:szCs w:val="24"/>
-        </w:rPr>
-        <w:t>&gt;</w:t>
+        <w:t>&lt;hearingDuration&gt;</w:t>
       </w:r>
       <w:r>
         <w:rPr>
@@ -1563,8 +1355,6 @@
         </w:rPr>
         <w:t>&lt;&lt;cs_{</w:t>
       </w:r>
-      <w:proofErr w:type="spellStart"/>
-      <w:proofErr w:type="gramStart"/>
       <w:r>
         <w:rPr>
           <w:rFonts w:ascii="Arial" w:hAnsi="Arial" w:cs="Arial"/>
@@ -1573,7 +1363,6 @@
         </w:rPr>
         <w:t>additionalInfo</w:t>
       </w:r>
-      <w:proofErr w:type="spellEnd"/>
       <w:r>
         <w:rPr>
           <w:rFonts w:ascii="Arial" w:hAnsi="Arial" w:cs="Arial"/>
@@ -1581,17 +1370,7 @@
           <w:sz w:val="24"/>
           <w:szCs w:val="24"/>
         </w:rPr>
-        <w:t>!=</w:t>
-      </w:r>
-      <w:proofErr w:type="gramEnd"/>
-      <w:r>
-        <w:rPr>
-          <w:rFonts w:ascii="Arial" w:hAnsi="Arial" w:cs="Arial"/>
-          <w:color w:val="000000" w:themeColor="text1"/>
-          <w:sz w:val="24"/>
-          <w:szCs w:val="24"/>
-        </w:rPr>
-        <w:t>null}&gt;&gt;</w:t>
+        <w:t>!=null}&gt;&gt;</w:t>
       </w:r>
     </w:p>
     <w:p>
@@ -1617,25 +1396,7 @@
           <w:sz w:val="24"/>
           <w:szCs w:val="24"/>
         </w:rPr>
-        <w:t>&lt;</w:t>
-      </w:r>
-      <w:proofErr w:type="spellStart"/>
-      <w:r>
-        <w:rPr>
-          <w:rFonts w:ascii="Arial" w:hAnsi="Arial" w:cs="Arial"/>
-          <w:sz w:val="24"/>
-          <w:szCs w:val="24"/>
-        </w:rPr>
-        <w:t>additionalInfo</w:t>
-      </w:r>
-      <w:proofErr w:type="spellEnd"/>
-      <w:r>
-        <w:rPr>
-          <w:rFonts w:ascii="Arial" w:hAnsi="Arial" w:cs="Arial"/>
-          <w:sz w:val="24"/>
-          <w:szCs w:val="24"/>
-        </w:rPr>
-        <w:t>&gt;</w:t>
+        <w:t>&lt;additionalInfo&gt;</w:t>
       </w:r>
       <w:r>
         <w:rPr>
@@ -1684,7 +1445,6 @@
         </w:rPr>
         <w:t>&lt;&lt;cs_{</w:t>
       </w:r>
-      <w:proofErr w:type="spellStart"/>
       <w:r>
         <w:rPr>
           <w:rFonts w:ascii="Arial" w:hAnsi="Arial" w:cs="Arial"/>
@@ -1692,9 +1452,8 @@
           <w:sz w:val="24"/>
           <w:szCs w:val="24"/>
         </w:rPr>
-        <w:t>listingOrRelisting</w:t>
-      </w:r>
-      <w:proofErr w:type="spellEnd"/>
+        <w:t>listingOrRelistingWithFeeDue=’SHOW’</w:t>
+      </w:r>
       <w:r>
         <w:rPr>
           <w:rFonts w:ascii="Arial" w:hAnsi="Arial" w:cs="Arial"/>
@@ -1702,25 +1461,7 @@
           <w:sz w:val="24"/>
           <w:szCs w:val="24"/>
         </w:rPr>
-        <w:t>=’</w:t>
-      </w:r>
-      <w:r>
-        <w:rPr>
-          <w:rFonts w:ascii="Arial" w:hAnsi="Arial" w:cs="Arial"/>
-          <w:color w:val="000000" w:themeColor="text1"/>
-          <w:sz w:val="24"/>
-          <w:szCs w:val="24"/>
-        </w:rPr>
-        <w:t>LISTING</w:t>
-      </w:r>
-      <w:r>
-        <w:rPr>
-          <w:rFonts w:ascii="Arial" w:hAnsi="Arial" w:cs="Arial"/>
-          <w:color w:val="000000" w:themeColor="text1"/>
-          <w:sz w:val="24"/>
-          <w:szCs w:val="24"/>
-        </w:rPr>
-        <w:t>’}&gt;&gt;</w:t>
+        <w:t>}&gt;&gt;</w:t>
       </w:r>
       <w:r>
         <w:rPr>
@@ -1766,25 +1507,7 @@
           <w:sz w:val="24"/>
           <w:szCs w:val="24"/>
         </w:rPr>
-        <w:t>&lt;</w:t>
-      </w:r>
-      <w:proofErr w:type="spellStart"/>
-      <w:r>
-        <w:rPr>
-          <w:rFonts w:ascii="Arial" w:hAnsi="Arial" w:cs="Arial"/>
-          <w:sz w:val="24"/>
-          <w:szCs w:val="24"/>
-        </w:rPr>
-        <w:t>feeAmount</w:t>
-      </w:r>
-      <w:proofErr w:type="spellEnd"/>
-      <w:r>
-        <w:rPr>
-          <w:rFonts w:ascii="Arial" w:hAnsi="Arial" w:cs="Arial"/>
-          <w:sz w:val="24"/>
-          <w:szCs w:val="24"/>
-        </w:rPr>
-        <w:t>&gt;</w:t>
+        <w:t>&lt;feeAmount&gt;</w:t>
       </w:r>
       <w:r>
         <w:rPr>
@@ -1813,78 +1536,7 @@
           <w:sz w:val="24"/>
           <w:szCs w:val="24"/>
         </w:rPr>
-        <w:t>Payable by &lt;</w:t>
-      </w:r>
-      <w:proofErr w:type="gramStart"/>
-      <w:r>
-        <w:rPr>
-          <w:rFonts w:ascii="Arial" w:hAnsi="Arial" w:cs="Arial"/>
-          <w:color w:val="000000" w:themeColor="text1"/>
-          <w:sz w:val="24"/>
-          <w:szCs w:val="24"/>
-        </w:rPr>
-        <w:t>&lt;{</w:t>
-      </w:r>
-      <w:proofErr w:type="spellStart"/>
-      <w:proofErr w:type="gramEnd"/>
-      <w:r>
-        <w:rPr>
-          <w:rFonts w:ascii="Arial" w:hAnsi="Arial" w:cs="Arial"/>
-          <w:color w:val="000000" w:themeColor="text1"/>
-          <w:sz w:val="24"/>
-          <w:szCs w:val="24"/>
-        </w:rPr>
-        <w:t>dateFormat</w:t>
-      </w:r>
-      <w:proofErr w:type="spellEnd"/>
-      <w:r>
-        <w:rPr>
-          <w:rFonts w:ascii="Arial" w:hAnsi="Arial" w:cs="Arial"/>
-          <w:color w:val="000000" w:themeColor="text1"/>
-          <w:sz w:val="24"/>
-          <w:szCs w:val="24"/>
-        </w:rPr>
-        <w:t>(</w:t>
-      </w:r>
-      <w:proofErr w:type="spellStart"/>
-      <w:r>
-        <w:rPr>
-          <w:rFonts w:ascii="Arial" w:hAnsi="Arial" w:cs="Arial"/>
-          <w:color w:val="000000" w:themeColor="text1"/>
-          <w:sz w:val="24"/>
-          <w:szCs w:val="24"/>
-        </w:rPr>
-        <w:t>hearingDueDate</w:t>
-      </w:r>
-      <w:proofErr w:type="spellEnd"/>
-      <w:r>
-        <w:rPr>
-          <w:rFonts w:ascii="Arial" w:hAnsi="Arial" w:cs="Arial"/>
-          <w:color w:val="000000" w:themeColor="text1"/>
-          <w:sz w:val="24"/>
-          <w:szCs w:val="24"/>
-        </w:rPr>
-        <w:t xml:space="preserve">, ‘dd MMMM </w:t>
-      </w:r>
-      <w:proofErr w:type="spellStart"/>
-      <w:r>
-        <w:rPr>
-          <w:rFonts w:ascii="Arial" w:hAnsi="Arial" w:cs="Arial"/>
-          <w:color w:val="000000" w:themeColor="text1"/>
-          <w:sz w:val="24"/>
-          <w:szCs w:val="24"/>
-        </w:rPr>
-        <w:t>yyyy</w:t>
-      </w:r>
-      <w:proofErr w:type="spellEnd"/>
-      <w:r>
-        <w:rPr>
-          <w:rFonts w:ascii="Arial" w:hAnsi="Arial" w:cs="Arial"/>
-          <w:color w:val="000000" w:themeColor="text1"/>
-          <w:sz w:val="24"/>
-          <w:szCs w:val="24"/>
-        </w:rPr>
-        <w:t>’)}&gt;&gt;</w:t>
+        <w:t>Payable by &lt;&lt;{dateFormat(hearingDueDate, ‘dd MMMM yyyy’)}&gt;&gt;</w:t>
       </w:r>
       <w:r>
         <w:rPr>
@@ -1921,43 +1573,7 @@
           <w:sz w:val="24"/>
           <w:szCs w:val="24"/>
         </w:rPr>
-        <w:t>Unless the claimant pays the trial/hearing fee of &lt;&lt;</w:t>
-      </w:r>
-      <w:proofErr w:type="spellStart"/>
-      <w:r>
-        <w:rPr>
-          <w:rFonts w:ascii="Arial" w:hAnsi="Arial" w:cs="Arial"/>
-          <w:sz w:val="24"/>
-          <w:szCs w:val="24"/>
-        </w:rPr>
-        <w:t>feeAmount</w:t>
-      </w:r>
-      <w:proofErr w:type="spellEnd"/>
-      <w:r>
-        <w:rPr>
-          <w:rFonts w:ascii="Arial" w:hAnsi="Arial" w:cs="Arial"/>
-          <w:sz w:val="24"/>
-          <w:szCs w:val="24"/>
-        </w:rPr>
-        <w:t>&gt;&gt; or uploads a properly completed application (</w:t>
-      </w:r>
-      <w:proofErr w:type="spellStart"/>
-      <w:r>
-        <w:rPr>
-          <w:rFonts w:ascii="Arial" w:hAnsi="Arial" w:cs="Arial"/>
-          <w:sz w:val="24"/>
-          <w:szCs w:val="24"/>
-        </w:rPr>
-        <w:t>i.e</w:t>
-      </w:r>
-      <w:proofErr w:type="spellEnd"/>
-      <w:r>
-        <w:rPr>
-          <w:rFonts w:ascii="Arial" w:hAnsi="Arial" w:cs="Arial"/>
-          <w:sz w:val="24"/>
-          <w:szCs w:val="24"/>
-        </w:rPr>
-        <w:t xml:space="preserve"> one which provides all the required information in the manner requested) for help with fees by </w:t>
+        <w:t xml:space="preserve">Unless the claimant pays the trial/hearing fee of &lt;&lt;feeAmount&gt;&gt; or uploads a properly completed application (i.e one which provides all the required information in the manner requested) for help with fees by </w:t>
       </w:r>
       <w:r>
         <w:rPr>
@@ -1975,45 +1591,8 @@
           <w:sz w:val="24"/>
           <w:szCs w:val="24"/>
         </w:rPr>
-        <w:t xml:space="preserve"> on &lt;&lt;{</w:t>
-      </w:r>
-      <w:proofErr w:type="spellStart"/>
-      <w:r>
-        <w:rPr>
-          <w:rFonts w:ascii="Arial" w:hAnsi="Arial" w:cs="Arial"/>
-          <w:sz w:val="24"/>
-          <w:szCs w:val="24"/>
-        </w:rPr>
-        <w:t>dateFormat</w:t>
-      </w:r>
-      <w:proofErr w:type="spellEnd"/>
-      <w:r>
-        <w:rPr>
-          <w:rFonts w:ascii="Arial" w:hAnsi="Arial" w:cs="Arial"/>
-          <w:sz w:val="24"/>
-          <w:szCs w:val="24"/>
-        </w:rPr>
-        <w:t>(</w:t>
-      </w:r>
-      <w:proofErr w:type="spellStart"/>
-      <w:r>
-        <w:rPr>
-          <w:rFonts w:ascii="Arial" w:hAnsi="Arial" w:cs="Arial"/>
-          <w:sz w:val="24"/>
-          <w:szCs w:val="24"/>
-        </w:rPr>
-        <w:t>hearingDueDate</w:t>
-      </w:r>
-      <w:proofErr w:type="spellEnd"/>
-      <w:r>
-        <w:rPr>
-          <w:rFonts w:ascii="Arial" w:hAnsi="Arial" w:cs="Arial"/>
-          <w:sz w:val="24"/>
-          <w:szCs w:val="24"/>
-        </w:rPr>
-        <w:t xml:space="preserve">, ‘dd MMMM </w:t>
-      </w:r>
-      <w:proofErr w:type="spellStart"/>
+        <w:t xml:space="preserve"> on &lt;&lt;{dateFormat(hearingDueDate, ‘dd MMMM </w:t>
+      </w:r>
       <w:r>
         <w:rPr>
           <w:rFonts w:ascii="Arial" w:hAnsi="Arial" w:cs="Arial"/>
@@ -2021,16 +1600,7 @@
           <w:szCs w:val="24"/>
         </w:rPr>
         <w:lastRenderedPageBreak/>
-        <w:t>yyyy</w:t>
-      </w:r>
-      <w:proofErr w:type="spellEnd"/>
-      <w:r>
-        <w:rPr>
-          <w:rFonts w:ascii="Arial" w:hAnsi="Arial" w:cs="Arial"/>
-          <w:sz w:val="24"/>
-          <w:szCs w:val="24"/>
-        </w:rPr>
-        <w:t>’)}&gt;&gt;, then the claim will be struck out without further order, unless the courts order otherwise, the claimant will also be liable for the costs which the defendant has incurred.</w:t>
+        <w:t>yyyy’)}&gt;&gt;, then the claim will be struck out without further order, unless the courts order otherwise, the claimant will also be liable for the costs which the defendant has incurred.</w:t>
       </w:r>
       <w:r>
         <w:rPr>
@@ -2134,7 +1704,7 @@
 </file>
 
 <file path=word/endnotes.xml><?xml version="1.0" encoding="utf-8"?>
-<w:endnotes xmlns:wpc="http://schemas.microsoft.com/office/word/2010/wordprocessingCanvas" xmlns:cx="http://schemas.microsoft.com/office/drawing/2014/chartex" xmlns:cx1="http://schemas.microsoft.com/office/drawing/2015/9/8/chartex" xmlns:cx2="http://schemas.microsoft.com/office/drawing/2015/10/21/chartex" xmlns:cx3="http://schemas.microsoft.com/office/drawing/2016/5/9/chartex" xmlns:cx4="http://schemas.microsoft.com/office/drawing/2016/5/10/chartex" xmlns:cx5="http://schemas.microsoft.com/office/drawing/2016/5/11/chartex" xmlns:cx6="http://schemas.microsoft.com/office/drawing/2016/5/12/chartex" xmlns:cx7="http://schemas.microsoft.com/office/drawing/2016/5/13/chartex" xmlns:cx8="http://schemas.microsoft.com/office/drawing/2016/5/14/chartex" xmlns:mc="http://schemas.openxmlformats.org/markup-compatibility/2006" xmlns:aink="http://schemas.microsoft.com/office/drawing/2016/ink" xmlns:am3d="http://schemas.microsoft.com/office/drawing/2017/model3d" xmlns:o="urn:schemas-microsoft-com:office:office" xmlns:oel="http://schemas.microsoft.com/office/2019/extlst" xmlns:r="http://schemas.openxmlformats.org/officeDocument/2006/relationships" xmlns:m="http://schemas.openxmlformats.org/officeDocument/2006/math" xmlns:v="urn:schemas-microsoft-com:vml" xmlns:wp14="http://schemas.microsoft.com/office/word/2010/wordprocessingDrawing" xmlns:wp="http://schemas.openxmlformats.org/drawingml/2006/wordprocessingDrawing" xmlns:w10="urn:schemas-microsoft-com:office:word" xmlns:w="http://schemas.openxmlformats.org/wordprocessingml/2006/main" xmlns:w14="http://schemas.microsoft.com/office/word/2010/wordml" xmlns:w15="http://schemas.microsoft.com/office/word/2012/wordml" xmlns:w16cex="http://schemas.microsoft.com/office/word/2018/wordml/cex" xmlns:w16cid="http://schemas.microsoft.com/office/word/2016/wordml/cid" xmlns:w16="http://schemas.microsoft.com/office/word/2018/wordml" xmlns:w16sdtdh="http://schemas.microsoft.com/office/word/2020/wordml/sdtdatahash" xmlns:w16se="http://schemas.microsoft.com/office/word/2015/wordml/symex" xmlns:wpg="http://schemas.microsoft.com/office/word/2010/wordprocessingGroup" xmlns:wpi="http://schemas.microsoft.com/office/word/2010/wordprocessingInk" xmlns:wne="http://schemas.microsoft.com/office/word/2006/wordml" xmlns:wps="http://schemas.microsoft.com/office/word/2010/wordprocessingShape" mc:Ignorable="w14 w15 w16se w16cid w16 w16cex w16sdtdh wp14">
+<w:endnotes xmlns:wpc="http://schemas.microsoft.com/office/word/2010/wordprocessingCanvas" xmlns:cx="http://schemas.microsoft.com/office/drawing/2014/chartex" xmlns:cx1="http://schemas.microsoft.com/office/drawing/2015/9/8/chartex" xmlns:cx2="http://schemas.microsoft.com/office/drawing/2015/10/21/chartex" xmlns:cx3="http://schemas.microsoft.com/office/drawing/2016/5/9/chartex" xmlns:cx4="http://schemas.microsoft.com/office/drawing/2016/5/10/chartex" xmlns:cx5="http://schemas.microsoft.com/office/drawing/2016/5/11/chartex" xmlns:cx6="http://schemas.microsoft.com/office/drawing/2016/5/12/chartex" xmlns:cx7="http://schemas.microsoft.com/office/drawing/2016/5/13/chartex" xmlns:cx8="http://schemas.microsoft.com/office/drawing/2016/5/14/chartex" xmlns:mc="http://schemas.openxmlformats.org/markup-compatibility/2006" xmlns:aink="http://schemas.microsoft.com/office/drawing/2016/ink" xmlns:am3d="http://schemas.microsoft.com/office/drawing/2017/model3d" xmlns:o="urn:schemas-microsoft-com:office:office" xmlns:oel="http://schemas.microsoft.com/office/2019/extlst" xmlns:r="http://schemas.openxmlformats.org/officeDocument/2006/relationships" xmlns:m="http://schemas.openxmlformats.org/officeDocument/2006/math" xmlns:v="urn:schemas-microsoft-com:vml" xmlns:wp14="http://schemas.microsoft.com/office/word/2010/wordprocessingDrawing" xmlns:wp="http://schemas.openxmlformats.org/drawingml/2006/wordprocessingDrawing" xmlns:w10="urn:schemas-microsoft-com:office:word" xmlns:w="http://schemas.openxmlformats.org/wordprocessingml/2006/main" xmlns:w14="http://schemas.microsoft.com/office/word/2010/wordml" xmlns:w15="http://schemas.microsoft.com/office/word/2012/wordml" xmlns:w16cex="http://schemas.microsoft.com/office/word/2018/wordml/cex" xmlns:w16cid="http://schemas.microsoft.com/office/word/2016/wordml/cid" xmlns:w16="http://schemas.microsoft.com/office/word/2018/wordml" xmlns:w16du="http://schemas.microsoft.com/office/word/2023/wordml/word16du" xmlns:w16sdtdh="http://schemas.microsoft.com/office/word/2020/wordml/sdtdatahash" xmlns:w16se="http://schemas.microsoft.com/office/word/2015/wordml/symex" xmlns:wpg="http://schemas.microsoft.com/office/word/2010/wordprocessingGroup" xmlns:wpi="http://schemas.microsoft.com/office/word/2010/wordprocessingInk" xmlns:wne="http://schemas.microsoft.com/office/word/2006/wordml" xmlns:wps="http://schemas.microsoft.com/office/word/2010/wordprocessingShape" mc:Ignorable="w14 w15 w16se w16cid w16 w16cex w16sdtdh w16du wp14">
   <w:endnote w:type="separator" w:id="-1">
     <w:p>
       <w:pPr>
@@ -2159,7 +1729,7 @@
 </file>
 
 <file path=word/footer1.xml><?xml version="1.0" encoding="utf-8"?>
-<w:ftr xmlns:wpc="http://schemas.microsoft.com/office/word/2010/wordprocessingCanvas" xmlns:cx="http://schemas.microsoft.com/office/drawing/2014/chartex" xmlns:cx1="http://schemas.microsoft.com/office/drawing/2015/9/8/chartex" xmlns:cx2="http://schemas.microsoft.com/office/drawing/2015/10/21/chartex" xmlns:cx3="http://schemas.microsoft.com/office/drawing/2016/5/9/chartex" xmlns:cx4="http://schemas.microsoft.com/office/drawing/2016/5/10/chartex" xmlns:cx5="http://schemas.microsoft.com/office/drawing/2016/5/11/chartex" xmlns:cx6="http://schemas.microsoft.com/office/drawing/2016/5/12/chartex" xmlns:cx7="http://schemas.microsoft.com/office/drawing/2016/5/13/chartex" xmlns:cx8="http://schemas.microsoft.com/office/drawing/2016/5/14/chartex" xmlns:mc="http://schemas.openxmlformats.org/markup-compatibility/2006" xmlns:aink="http://schemas.microsoft.com/office/drawing/2016/ink" xmlns:am3d="http://schemas.microsoft.com/office/drawing/2017/model3d" xmlns:o="urn:schemas-microsoft-com:office:office" xmlns:oel="http://schemas.microsoft.com/office/2019/extlst" xmlns:r="http://schemas.openxmlformats.org/officeDocument/2006/relationships" xmlns:m="http://schemas.openxmlformats.org/officeDocument/2006/math" xmlns:v="urn:schemas-microsoft-com:vml" xmlns:wp14="http://schemas.microsoft.com/office/word/2010/wordprocessingDrawing" xmlns:wp="http://schemas.openxmlformats.org/drawingml/2006/wordprocessingDrawing" xmlns:w10="urn:schemas-microsoft-com:office:word" xmlns:w="http://schemas.openxmlformats.org/wordprocessingml/2006/main" xmlns:w14="http://schemas.microsoft.com/office/word/2010/wordml" xmlns:w15="http://schemas.microsoft.com/office/word/2012/wordml" xmlns:w16cex="http://schemas.microsoft.com/office/word/2018/wordml/cex" xmlns:w16cid="http://schemas.microsoft.com/office/word/2016/wordml/cid" xmlns:w16="http://schemas.microsoft.com/office/word/2018/wordml" xmlns:w16sdtdh="http://schemas.microsoft.com/office/word/2020/wordml/sdtdatahash" xmlns:w16se="http://schemas.microsoft.com/office/word/2015/wordml/symex" xmlns:wpg="http://schemas.microsoft.com/office/word/2010/wordprocessingGroup" xmlns:wpi="http://schemas.microsoft.com/office/word/2010/wordprocessingInk" xmlns:wne="http://schemas.microsoft.com/office/word/2006/wordml" xmlns:wps="http://schemas.microsoft.com/office/word/2010/wordprocessingShape" mc:Ignorable="w14 w15 w16se w16cid w16 w16cex w16sdtdh wp14">
+<w:ftr xmlns:wpc="http://schemas.microsoft.com/office/word/2010/wordprocessingCanvas" xmlns:cx="http://schemas.microsoft.com/office/drawing/2014/chartex" xmlns:cx1="http://schemas.microsoft.com/office/drawing/2015/9/8/chartex" xmlns:cx2="http://schemas.microsoft.com/office/drawing/2015/10/21/chartex" xmlns:cx3="http://schemas.microsoft.com/office/drawing/2016/5/9/chartex" xmlns:cx4="http://schemas.microsoft.com/office/drawing/2016/5/10/chartex" xmlns:cx5="http://schemas.microsoft.com/office/drawing/2016/5/11/chartex" xmlns:cx6="http://schemas.microsoft.com/office/drawing/2016/5/12/chartex" xmlns:cx7="http://schemas.microsoft.com/office/drawing/2016/5/13/chartex" xmlns:cx8="http://schemas.microsoft.com/office/drawing/2016/5/14/chartex" xmlns:mc="http://schemas.openxmlformats.org/markup-compatibility/2006" xmlns:aink="http://schemas.microsoft.com/office/drawing/2016/ink" xmlns:am3d="http://schemas.microsoft.com/office/drawing/2017/model3d" xmlns:o="urn:schemas-microsoft-com:office:office" xmlns:oel="http://schemas.microsoft.com/office/2019/extlst" xmlns:r="http://schemas.openxmlformats.org/officeDocument/2006/relationships" xmlns:m="http://schemas.openxmlformats.org/officeDocument/2006/math" xmlns:v="urn:schemas-microsoft-com:vml" xmlns:wp14="http://schemas.microsoft.com/office/word/2010/wordprocessingDrawing" xmlns:wp="http://schemas.openxmlformats.org/drawingml/2006/wordprocessingDrawing" xmlns:w10="urn:schemas-microsoft-com:office:word" xmlns:w="http://schemas.openxmlformats.org/wordprocessingml/2006/main" xmlns:w14="http://schemas.microsoft.com/office/word/2010/wordml" xmlns:w15="http://schemas.microsoft.com/office/word/2012/wordml" xmlns:w16cex="http://schemas.microsoft.com/office/word/2018/wordml/cex" xmlns:w16cid="http://schemas.microsoft.com/office/word/2016/wordml/cid" xmlns:w16="http://schemas.microsoft.com/office/word/2018/wordml" xmlns:w16du="http://schemas.microsoft.com/office/word/2023/wordml/word16du" xmlns:w16sdtdh="http://schemas.microsoft.com/office/word/2020/wordml/sdtdatahash" xmlns:w16se="http://schemas.microsoft.com/office/word/2015/wordml/symex" xmlns:wpg="http://schemas.microsoft.com/office/word/2010/wordprocessingGroup" xmlns:wpi="http://schemas.microsoft.com/office/word/2010/wordprocessingInk" xmlns:wne="http://schemas.microsoft.com/office/word/2006/wordml" xmlns:wps="http://schemas.microsoft.com/office/word/2010/wordprocessingShape" mc:Ignorable="w14 w15 w16se w16cid w16 w16cex w16sdtdh w16du wp14">
   <w:p>
     <w:pPr>
       <w:pStyle w:val="Footer"/>
@@ -2169,7 +1739,7 @@
 </file>
 
 <file path=word/footer2.xml><?xml version="1.0" encoding="utf-8"?>
-<w:ftr xmlns:wpc="http://schemas.microsoft.com/office/word/2010/wordprocessingCanvas" xmlns:cx="http://schemas.microsoft.com/office/drawing/2014/chartex" xmlns:cx1="http://schemas.microsoft.com/office/drawing/2015/9/8/chartex" xmlns:cx2="http://schemas.microsoft.com/office/drawing/2015/10/21/chartex" xmlns:cx3="http://schemas.microsoft.com/office/drawing/2016/5/9/chartex" xmlns:cx4="http://schemas.microsoft.com/office/drawing/2016/5/10/chartex" xmlns:cx5="http://schemas.microsoft.com/office/drawing/2016/5/11/chartex" xmlns:cx6="http://schemas.microsoft.com/office/drawing/2016/5/12/chartex" xmlns:cx7="http://schemas.microsoft.com/office/drawing/2016/5/13/chartex" xmlns:cx8="http://schemas.microsoft.com/office/drawing/2016/5/14/chartex" xmlns:mc="http://schemas.openxmlformats.org/markup-compatibility/2006" xmlns:aink="http://schemas.microsoft.com/office/drawing/2016/ink" xmlns:am3d="http://schemas.microsoft.com/office/drawing/2017/model3d" xmlns:o="urn:schemas-microsoft-com:office:office" xmlns:oel="http://schemas.microsoft.com/office/2019/extlst" xmlns:r="http://schemas.openxmlformats.org/officeDocument/2006/relationships" xmlns:m="http://schemas.openxmlformats.org/officeDocument/2006/math" xmlns:v="urn:schemas-microsoft-com:vml" xmlns:wp14="http://schemas.microsoft.com/office/word/2010/wordprocessingDrawing" xmlns:wp="http://schemas.openxmlformats.org/drawingml/2006/wordprocessingDrawing" xmlns:w10="urn:schemas-microsoft-com:office:word" xmlns:w="http://schemas.openxmlformats.org/wordprocessingml/2006/main" xmlns:w14="http://schemas.microsoft.com/office/word/2010/wordml" xmlns:w15="http://schemas.microsoft.com/office/word/2012/wordml" xmlns:w16cex="http://schemas.microsoft.com/office/word/2018/wordml/cex" xmlns:w16cid="http://schemas.microsoft.com/office/word/2016/wordml/cid" xmlns:w16="http://schemas.microsoft.com/office/word/2018/wordml" xmlns:w16sdtdh="http://schemas.microsoft.com/office/word/2020/wordml/sdtdatahash" xmlns:w16se="http://schemas.microsoft.com/office/word/2015/wordml/symex" xmlns:wpg="http://schemas.microsoft.com/office/word/2010/wordprocessingGroup" xmlns:wpi="http://schemas.microsoft.com/office/word/2010/wordprocessingInk" xmlns:wne="http://schemas.microsoft.com/office/word/2006/wordml" xmlns:wps="http://schemas.microsoft.com/office/word/2010/wordprocessingShape" mc:Ignorable="w14 w15 w16se w16cid w16 w16cex w16sdtdh wp14">
+<w:ftr xmlns:wpc="http://schemas.microsoft.com/office/word/2010/wordprocessingCanvas" xmlns:cx="http://schemas.microsoft.com/office/drawing/2014/chartex" xmlns:cx1="http://schemas.microsoft.com/office/drawing/2015/9/8/chartex" xmlns:cx2="http://schemas.microsoft.com/office/drawing/2015/10/21/chartex" xmlns:cx3="http://schemas.microsoft.com/office/drawing/2016/5/9/chartex" xmlns:cx4="http://schemas.microsoft.com/office/drawing/2016/5/10/chartex" xmlns:cx5="http://schemas.microsoft.com/office/drawing/2016/5/11/chartex" xmlns:cx6="http://schemas.microsoft.com/office/drawing/2016/5/12/chartex" xmlns:cx7="http://schemas.microsoft.com/office/drawing/2016/5/13/chartex" xmlns:cx8="http://schemas.microsoft.com/office/drawing/2016/5/14/chartex" xmlns:mc="http://schemas.openxmlformats.org/markup-compatibility/2006" xmlns:aink="http://schemas.microsoft.com/office/drawing/2016/ink" xmlns:am3d="http://schemas.microsoft.com/office/drawing/2017/model3d" xmlns:o="urn:schemas-microsoft-com:office:office" xmlns:oel="http://schemas.microsoft.com/office/2019/extlst" xmlns:r="http://schemas.openxmlformats.org/officeDocument/2006/relationships" xmlns:m="http://schemas.openxmlformats.org/officeDocument/2006/math" xmlns:v="urn:schemas-microsoft-com:vml" xmlns:wp14="http://schemas.microsoft.com/office/word/2010/wordprocessingDrawing" xmlns:wp="http://schemas.openxmlformats.org/drawingml/2006/wordprocessingDrawing" xmlns:w10="urn:schemas-microsoft-com:office:word" xmlns:w="http://schemas.openxmlformats.org/wordprocessingml/2006/main" xmlns:w14="http://schemas.microsoft.com/office/word/2010/wordml" xmlns:w15="http://schemas.microsoft.com/office/word/2012/wordml" xmlns:w16cex="http://schemas.microsoft.com/office/word/2018/wordml/cex" xmlns:w16cid="http://schemas.microsoft.com/office/word/2016/wordml/cid" xmlns:w16="http://schemas.microsoft.com/office/word/2018/wordml" xmlns:w16du="http://schemas.microsoft.com/office/word/2023/wordml/word16du" xmlns:w16sdtdh="http://schemas.microsoft.com/office/word/2020/wordml/sdtdatahash" xmlns:w16se="http://schemas.microsoft.com/office/word/2015/wordml/symex" xmlns:wpg="http://schemas.microsoft.com/office/word/2010/wordprocessingGroup" xmlns:wpi="http://schemas.microsoft.com/office/word/2010/wordprocessingInk" xmlns:wne="http://schemas.microsoft.com/office/word/2006/wordml" xmlns:wps="http://schemas.microsoft.com/office/word/2010/wordprocessingShape" mc:Ignorable="w14 w15 w16se w16cid w16 w16cex w16sdtdh w16du wp14">
   <w:p>
     <w:pPr>
       <w:pStyle w:val="Footer"/>
@@ -2179,7 +1749,7 @@
 </file>
 
 <file path=word/footer3.xml><?xml version="1.0" encoding="utf-8"?>
-<w:ftr xmlns:wpc="http://schemas.microsoft.com/office/word/2010/wordprocessingCanvas" xmlns:cx="http://schemas.microsoft.com/office/drawing/2014/chartex" xmlns:cx1="http://schemas.microsoft.com/office/drawing/2015/9/8/chartex" xmlns:cx2="http://schemas.microsoft.com/office/drawing/2015/10/21/chartex" xmlns:cx3="http://schemas.microsoft.com/office/drawing/2016/5/9/chartex" xmlns:cx4="http://schemas.microsoft.com/office/drawing/2016/5/10/chartex" xmlns:cx5="http://schemas.microsoft.com/office/drawing/2016/5/11/chartex" xmlns:cx6="http://schemas.microsoft.com/office/drawing/2016/5/12/chartex" xmlns:cx7="http://schemas.microsoft.com/office/drawing/2016/5/13/chartex" xmlns:cx8="http://schemas.microsoft.com/office/drawing/2016/5/14/chartex" xmlns:mc="http://schemas.openxmlformats.org/markup-compatibility/2006" xmlns:aink="http://schemas.microsoft.com/office/drawing/2016/ink" xmlns:am3d="http://schemas.microsoft.com/office/drawing/2017/model3d" xmlns:o="urn:schemas-microsoft-com:office:office" xmlns:oel="http://schemas.microsoft.com/office/2019/extlst" xmlns:r="http://schemas.openxmlformats.org/officeDocument/2006/relationships" xmlns:m="http://schemas.openxmlformats.org/officeDocument/2006/math" xmlns:v="urn:schemas-microsoft-com:vml" xmlns:wp14="http://schemas.microsoft.com/office/word/2010/wordprocessingDrawing" xmlns:wp="http://schemas.openxmlformats.org/drawingml/2006/wordprocessingDrawing" xmlns:w10="urn:schemas-microsoft-com:office:word" xmlns:w="http://schemas.openxmlformats.org/wordprocessingml/2006/main" xmlns:w14="http://schemas.microsoft.com/office/word/2010/wordml" xmlns:w15="http://schemas.microsoft.com/office/word/2012/wordml" xmlns:w16cex="http://schemas.microsoft.com/office/word/2018/wordml/cex" xmlns:w16cid="http://schemas.microsoft.com/office/word/2016/wordml/cid" xmlns:w16="http://schemas.microsoft.com/office/word/2018/wordml" xmlns:w16sdtdh="http://schemas.microsoft.com/office/word/2020/wordml/sdtdatahash" xmlns:w16se="http://schemas.microsoft.com/office/word/2015/wordml/symex" xmlns:wpg="http://schemas.microsoft.com/office/word/2010/wordprocessingGroup" xmlns:wpi="http://schemas.microsoft.com/office/word/2010/wordprocessingInk" xmlns:wne="http://schemas.microsoft.com/office/word/2006/wordml" xmlns:wps="http://schemas.microsoft.com/office/word/2010/wordprocessingShape" mc:Ignorable="w14 w15 w16se w16cid w16 w16cex w16sdtdh wp14">
+<w:ftr xmlns:wpc="http://schemas.microsoft.com/office/word/2010/wordprocessingCanvas" xmlns:cx="http://schemas.microsoft.com/office/drawing/2014/chartex" xmlns:cx1="http://schemas.microsoft.com/office/drawing/2015/9/8/chartex" xmlns:cx2="http://schemas.microsoft.com/office/drawing/2015/10/21/chartex" xmlns:cx3="http://schemas.microsoft.com/office/drawing/2016/5/9/chartex" xmlns:cx4="http://schemas.microsoft.com/office/drawing/2016/5/10/chartex" xmlns:cx5="http://schemas.microsoft.com/office/drawing/2016/5/11/chartex" xmlns:cx6="http://schemas.microsoft.com/office/drawing/2016/5/12/chartex" xmlns:cx7="http://schemas.microsoft.com/office/drawing/2016/5/13/chartex" xmlns:cx8="http://schemas.microsoft.com/office/drawing/2016/5/14/chartex" xmlns:mc="http://schemas.openxmlformats.org/markup-compatibility/2006" xmlns:aink="http://schemas.microsoft.com/office/drawing/2016/ink" xmlns:am3d="http://schemas.microsoft.com/office/drawing/2017/model3d" xmlns:o="urn:schemas-microsoft-com:office:office" xmlns:oel="http://schemas.microsoft.com/office/2019/extlst" xmlns:r="http://schemas.openxmlformats.org/officeDocument/2006/relationships" xmlns:m="http://schemas.openxmlformats.org/officeDocument/2006/math" xmlns:v="urn:schemas-microsoft-com:vml" xmlns:wp14="http://schemas.microsoft.com/office/word/2010/wordprocessingDrawing" xmlns:wp="http://schemas.openxmlformats.org/drawingml/2006/wordprocessingDrawing" xmlns:w10="urn:schemas-microsoft-com:office:word" xmlns:w="http://schemas.openxmlformats.org/wordprocessingml/2006/main" xmlns:w14="http://schemas.microsoft.com/office/word/2010/wordml" xmlns:w15="http://schemas.microsoft.com/office/word/2012/wordml" xmlns:w16cex="http://schemas.microsoft.com/office/word/2018/wordml/cex" xmlns:w16cid="http://schemas.microsoft.com/office/word/2016/wordml/cid" xmlns:w16="http://schemas.microsoft.com/office/word/2018/wordml" xmlns:w16du="http://schemas.microsoft.com/office/word/2023/wordml/word16du" xmlns:w16sdtdh="http://schemas.microsoft.com/office/word/2020/wordml/sdtdatahash" xmlns:w16se="http://schemas.microsoft.com/office/word/2015/wordml/symex" xmlns:wpg="http://schemas.microsoft.com/office/word/2010/wordprocessingGroup" xmlns:wpi="http://schemas.microsoft.com/office/word/2010/wordprocessingInk" xmlns:wne="http://schemas.microsoft.com/office/word/2006/wordml" xmlns:wps="http://schemas.microsoft.com/office/word/2010/wordprocessingShape" mc:Ignorable="w14 w15 w16se w16cid w16 w16cex w16sdtdh w16du wp14">
   <w:p>
     <w:pPr>
       <w:pStyle w:val="Footer"/>
@@ -2189,7 +1759,7 @@
 </file>
 
 <file path=word/footnotes.xml><?xml version="1.0" encoding="utf-8"?>
-<w:footnotes xmlns:wpc="http://schemas.microsoft.com/office/word/2010/wordprocessingCanvas" xmlns:cx="http://schemas.microsoft.com/office/drawing/2014/chartex" xmlns:cx1="http://schemas.microsoft.com/office/drawing/2015/9/8/chartex" xmlns:cx2="http://schemas.microsoft.com/office/drawing/2015/10/21/chartex" xmlns:cx3="http://schemas.microsoft.com/office/drawing/2016/5/9/chartex" xmlns:cx4="http://schemas.microsoft.com/office/drawing/2016/5/10/chartex" xmlns:cx5="http://schemas.microsoft.com/office/drawing/2016/5/11/chartex" xmlns:cx6="http://schemas.microsoft.com/office/drawing/2016/5/12/chartex" xmlns:cx7="http://schemas.microsoft.com/office/drawing/2016/5/13/chartex" xmlns:cx8="http://schemas.microsoft.com/office/drawing/2016/5/14/chartex" xmlns:mc="http://schemas.openxmlformats.org/markup-compatibility/2006" xmlns:aink="http://schemas.microsoft.com/office/drawing/2016/ink" xmlns:am3d="http://schemas.microsoft.com/office/drawing/2017/model3d" xmlns:o="urn:schemas-microsoft-com:office:office" xmlns:oel="http://schemas.microsoft.com/office/2019/extlst" xmlns:r="http://schemas.openxmlformats.org/officeDocument/2006/relationships" xmlns:m="http://schemas.openxmlformats.org/officeDocument/2006/math" xmlns:v="urn:schemas-microsoft-com:vml" xmlns:wp14="http://schemas.microsoft.com/office/word/2010/wordprocessingDrawing" xmlns:wp="http://schemas.openxmlformats.org/drawingml/2006/wordprocessingDrawing" xmlns:w10="urn:schemas-microsoft-com:office:word" xmlns:w="http://schemas.openxmlformats.org/wordprocessingml/2006/main" xmlns:w14="http://schemas.microsoft.com/office/word/2010/wordml" xmlns:w15="http://schemas.microsoft.com/office/word/2012/wordml" xmlns:w16cex="http://schemas.microsoft.com/office/word/2018/wordml/cex" xmlns:w16cid="http://schemas.microsoft.com/office/word/2016/wordml/cid" xmlns:w16="http://schemas.microsoft.com/office/word/2018/wordml" xmlns:w16sdtdh="http://schemas.microsoft.com/office/word/2020/wordml/sdtdatahash" xmlns:w16se="http://schemas.microsoft.com/office/word/2015/wordml/symex" xmlns:wpg="http://schemas.microsoft.com/office/word/2010/wordprocessingGroup" xmlns:wpi="http://schemas.microsoft.com/office/word/2010/wordprocessingInk" xmlns:wne="http://schemas.microsoft.com/office/word/2006/wordml" xmlns:wps="http://schemas.microsoft.com/office/word/2010/wordprocessingShape" mc:Ignorable="w14 w15 w16se w16cid w16 w16cex w16sdtdh wp14">
+<w:footnotes xmlns:wpc="http://schemas.microsoft.com/office/word/2010/wordprocessingCanvas" xmlns:cx="http://schemas.microsoft.com/office/drawing/2014/chartex" xmlns:cx1="http://schemas.microsoft.com/office/drawing/2015/9/8/chartex" xmlns:cx2="http://schemas.microsoft.com/office/drawing/2015/10/21/chartex" xmlns:cx3="http://schemas.microsoft.com/office/drawing/2016/5/9/chartex" xmlns:cx4="http://schemas.microsoft.com/office/drawing/2016/5/10/chartex" xmlns:cx5="http://schemas.microsoft.com/office/drawing/2016/5/11/chartex" xmlns:cx6="http://schemas.microsoft.com/office/drawing/2016/5/12/chartex" xmlns:cx7="http://schemas.microsoft.com/office/drawing/2016/5/13/chartex" xmlns:cx8="http://schemas.microsoft.com/office/drawing/2016/5/14/chartex" xmlns:mc="http://schemas.openxmlformats.org/markup-compatibility/2006" xmlns:aink="http://schemas.microsoft.com/office/drawing/2016/ink" xmlns:am3d="http://schemas.microsoft.com/office/drawing/2017/model3d" xmlns:o="urn:schemas-microsoft-com:office:office" xmlns:oel="http://schemas.microsoft.com/office/2019/extlst" xmlns:r="http://schemas.openxmlformats.org/officeDocument/2006/relationships" xmlns:m="http://schemas.openxmlformats.org/officeDocument/2006/math" xmlns:v="urn:schemas-microsoft-com:vml" xmlns:wp14="http://schemas.microsoft.com/office/word/2010/wordprocessingDrawing" xmlns:wp="http://schemas.openxmlformats.org/drawingml/2006/wordprocessingDrawing" xmlns:w10="urn:schemas-microsoft-com:office:word" xmlns:w="http://schemas.openxmlformats.org/wordprocessingml/2006/main" xmlns:w14="http://schemas.microsoft.com/office/word/2010/wordml" xmlns:w15="http://schemas.microsoft.com/office/word/2012/wordml" xmlns:w16cex="http://schemas.microsoft.com/office/word/2018/wordml/cex" xmlns:w16cid="http://schemas.microsoft.com/office/word/2016/wordml/cid" xmlns:w16="http://schemas.microsoft.com/office/word/2018/wordml" xmlns:w16du="http://schemas.microsoft.com/office/word/2023/wordml/word16du" xmlns:w16sdtdh="http://schemas.microsoft.com/office/word/2020/wordml/sdtdatahash" xmlns:w16se="http://schemas.microsoft.com/office/word/2015/wordml/symex" xmlns:wpg="http://schemas.microsoft.com/office/word/2010/wordprocessingGroup" xmlns:wpi="http://schemas.microsoft.com/office/word/2010/wordprocessingInk" xmlns:wne="http://schemas.microsoft.com/office/word/2006/wordml" xmlns:wps="http://schemas.microsoft.com/office/word/2010/wordprocessingShape" mc:Ignorable="w14 w15 w16se w16cid w16 w16cex w16sdtdh w16du wp14">
   <w:footnote w:type="separator" w:id="-1">
     <w:p>
       <w:pPr>
@@ -2214,7 +1784,7 @@
 </file>
 
 <file path=word/numbering.xml><?xml version="1.0" encoding="utf-8"?>
-<w:numbering xmlns:wpc="http://schemas.microsoft.com/office/word/2010/wordprocessingCanvas" xmlns:cx="http://schemas.microsoft.com/office/drawing/2014/chartex" xmlns:cx1="http://schemas.microsoft.com/office/drawing/2015/9/8/chartex" xmlns:cx2="http://schemas.microsoft.com/office/drawing/2015/10/21/chartex" xmlns:cx3="http://schemas.microsoft.com/office/drawing/2016/5/9/chartex" xmlns:cx4="http://schemas.microsoft.com/office/drawing/2016/5/10/chartex" xmlns:cx5="http://schemas.microsoft.com/office/drawing/2016/5/11/chartex" xmlns:cx6="http://schemas.microsoft.com/office/drawing/2016/5/12/chartex" xmlns:cx7="http://schemas.microsoft.com/office/drawing/2016/5/13/chartex" xmlns:cx8="http://schemas.microsoft.com/office/drawing/2016/5/14/chartex" xmlns:mc="http://schemas.openxmlformats.org/markup-compatibility/2006" xmlns:aink="http://schemas.microsoft.com/office/drawing/2016/ink" xmlns:am3d="http://schemas.microsoft.com/office/drawing/2017/model3d" xmlns:o="urn:schemas-microsoft-com:office:office" xmlns:oel="http://schemas.microsoft.com/office/2019/extlst" xmlns:r="http://schemas.openxmlformats.org/officeDocument/2006/relationships" xmlns:m="http://schemas.openxmlformats.org/officeDocument/2006/math" xmlns:v="urn:schemas-microsoft-com:vml" xmlns:wp14="http://schemas.microsoft.com/office/word/2010/wordprocessingDrawing" xmlns:wp="http://schemas.openxmlformats.org/drawingml/2006/wordprocessingDrawing" xmlns:w10="urn:schemas-microsoft-com:office:word" xmlns:w="http://schemas.openxmlformats.org/wordprocessingml/2006/main" xmlns:w14="http://schemas.microsoft.com/office/word/2010/wordml" xmlns:w15="http://schemas.microsoft.com/office/word/2012/wordml" xmlns:w16cex="http://schemas.microsoft.com/office/word/2018/wordml/cex" xmlns:w16cid="http://schemas.microsoft.com/office/word/2016/wordml/cid" xmlns:w16="http://schemas.microsoft.com/office/word/2018/wordml" xmlns:w16sdtdh="http://schemas.microsoft.com/office/word/2020/wordml/sdtdatahash" xmlns:w16se="http://schemas.microsoft.com/office/word/2015/wordml/symex" xmlns:wpg="http://schemas.microsoft.com/office/word/2010/wordprocessingGroup" xmlns:wpi="http://schemas.microsoft.com/office/word/2010/wordprocessingInk" xmlns:wne="http://schemas.microsoft.com/office/word/2006/wordml" xmlns:wps="http://schemas.microsoft.com/office/word/2010/wordprocessingShape" mc:Ignorable="w14 w15 w16se w16cid w16 w16cex w16sdtdh wp14">
+<w:numbering xmlns:wpc="http://schemas.microsoft.com/office/word/2010/wordprocessingCanvas" xmlns:cx="http://schemas.microsoft.com/office/drawing/2014/chartex" xmlns:cx1="http://schemas.microsoft.com/office/drawing/2015/9/8/chartex" xmlns:cx2="http://schemas.microsoft.com/office/drawing/2015/10/21/chartex" xmlns:cx3="http://schemas.microsoft.com/office/drawing/2016/5/9/chartex" xmlns:cx4="http://schemas.microsoft.com/office/drawing/2016/5/10/chartex" xmlns:cx5="http://schemas.microsoft.com/office/drawing/2016/5/11/chartex" xmlns:cx6="http://schemas.microsoft.com/office/drawing/2016/5/12/chartex" xmlns:cx7="http://schemas.microsoft.com/office/drawing/2016/5/13/chartex" xmlns:cx8="http://schemas.microsoft.com/office/drawing/2016/5/14/chartex" xmlns:mc="http://schemas.openxmlformats.org/markup-compatibility/2006" xmlns:aink="http://schemas.microsoft.com/office/drawing/2016/ink" xmlns:am3d="http://schemas.microsoft.com/office/drawing/2017/model3d" xmlns:o="urn:schemas-microsoft-com:office:office" xmlns:oel="http://schemas.microsoft.com/office/2019/extlst" xmlns:r="http://schemas.openxmlformats.org/officeDocument/2006/relationships" xmlns:m="http://schemas.openxmlformats.org/officeDocument/2006/math" xmlns:v="urn:schemas-microsoft-com:vml" xmlns:wp14="http://schemas.microsoft.com/office/word/2010/wordprocessingDrawing" xmlns:wp="http://schemas.openxmlformats.org/drawingml/2006/wordprocessingDrawing" xmlns:w10="urn:schemas-microsoft-com:office:word" xmlns:w="http://schemas.openxmlformats.org/wordprocessingml/2006/main" xmlns:w14="http://schemas.microsoft.com/office/word/2010/wordml" xmlns:w15="http://schemas.microsoft.com/office/word/2012/wordml" xmlns:w16cex="http://schemas.microsoft.com/office/word/2018/wordml/cex" xmlns:w16cid="http://schemas.microsoft.com/office/word/2016/wordml/cid" xmlns:w16="http://schemas.microsoft.com/office/word/2018/wordml" xmlns:w16du="http://schemas.microsoft.com/office/word/2023/wordml/word16du" xmlns:w16sdtdh="http://schemas.microsoft.com/office/word/2020/wordml/sdtdatahash" xmlns:w16se="http://schemas.microsoft.com/office/word/2015/wordml/symex" xmlns:wpg="http://schemas.microsoft.com/office/word/2010/wordprocessingGroup" xmlns:wpi="http://schemas.microsoft.com/office/word/2010/wordprocessingInk" xmlns:wne="http://schemas.microsoft.com/office/word/2006/wordml" xmlns:wps="http://schemas.microsoft.com/office/word/2010/wordprocessingShape" mc:Ignorable="w14 w15 w16se w16cid w16 w16cex w16sdtdh w16du wp14">
   <w:abstractNum w:abstractNumId="0" w15:restartNumberingAfterBreak="0">
     <w:nsid w:val="210D2DDA"/>
     <w:multiLevelType w:val="hybridMultilevel"/>
@@ -3067,7 +2637,7 @@
 </file>
 
 <file path=word/styles.xml><?xml version="1.0" encoding="utf-8"?>
-<w:styles xmlns:mc="http://schemas.openxmlformats.org/markup-compatibility/2006" xmlns:r="http://schemas.openxmlformats.org/officeDocument/2006/relationships" xmlns:w="http://schemas.openxmlformats.org/wordprocessingml/2006/main" xmlns:w14="http://schemas.microsoft.com/office/word/2010/wordml" xmlns:w15="http://schemas.microsoft.com/office/word/2012/wordml" xmlns:w16cex="http://schemas.microsoft.com/office/word/2018/wordml/cex" xmlns:w16cid="http://schemas.microsoft.com/office/word/2016/wordml/cid" xmlns:w16="http://schemas.microsoft.com/office/word/2018/wordml" xmlns:w16sdtdh="http://schemas.microsoft.com/office/word/2020/wordml/sdtdatahash" xmlns:w16se="http://schemas.microsoft.com/office/word/2015/wordml/symex" mc:Ignorable="w14 w15 w16se w16cid w16 w16cex w16sdtdh">
+<w:styles xmlns:mc="http://schemas.openxmlformats.org/markup-compatibility/2006" xmlns:r="http://schemas.openxmlformats.org/officeDocument/2006/relationships" xmlns:w="http://schemas.openxmlformats.org/wordprocessingml/2006/main" xmlns:w14="http://schemas.microsoft.com/office/word/2010/wordml" xmlns:w15="http://schemas.microsoft.com/office/word/2012/wordml" xmlns:w16cex="http://schemas.microsoft.com/office/word/2018/wordml/cex" xmlns:w16cid="http://schemas.microsoft.com/office/word/2016/wordml/cid" xmlns:w16="http://schemas.microsoft.com/office/word/2018/wordml" xmlns:w16du="http://schemas.microsoft.com/office/word/2023/wordml/word16du" xmlns:w16sdtdh="http://schemas.microsoft.com/office/word/2020/wordml/sdtdatahash" xmlns:w16se="http://schemas.microsoft.com/office/word/2015/wordml/symex" mc:Ignorable="w14 w15 w16se w16cid w16 w16cex w16sdtdh w16du">
   <w:docDefaults>
     <w:rPrDefault>
       <w:rPr>
@@ -3468,7 +3038,6 @@
   <w:style w:type="character" w:default="1" w:styleId="DefaultParagraphFont">
     <w:name w:val="Default Paragraph Font"/>
     <w:uiPriority w:val="1"/>
-    <w:semiHidden/>
     <w:unhideWhenUsed/>
   </w:style>
   <w:style w:type="table" w:default="1" w:styleId="TableNormal">

</xml_diff>

<commit_message>
CIV-15270 hearing relist changes (#5436)
* update relist to hide payment details, if hearing paid for

* minti condition

* minti condition

* minti condition

* update relist to hide payment details, if hearing paid for

* minti condition

* documents

* update document

---------

Co-authored-by: Madhan Mahadevan <madhan.mahadevan@hmcts.net>
Co-authored-by: vasudevganesanhmcts <100689363+vasudevganesanhmcts@users.noreply.github.com>
</commit_message>
<xml_diff>
--- a/docker/docmosis/templates/CV-UNS-HNO-ENG-01197.docx
+++ b/docker/docmosis/templates/CV-UNS-HNO-ENG-01197.docx
@@ -70,7 +70,6 @@
               </w:rPr>
               <w:t>&lt;</w:t>
             </w:r>
-            <w:proofErr w:type="spellStart"/>
             <w:r>
               <w:rPr>
                 <w:rFonts w:ascii="Arial" w:hAnsi="Arial" w:cs="Arial"/>
@@ -91,7 +90,6 @@
               </w:rPr>
               <w:t>Name</w:t>
             </w:r>
-            <w:proofErr w:type="spellEnd"/>
             <w:r>
               <w:rPr>
                 <w:rFonts w:ascii="Arial" w:hAnsi="Arial" w:cs="Arial"/>
@@ -179,7 +177,6 @@
               </w:rPr>
               <w:t>&lt;</w:t>
             </w:r>
-            <w:proofErr w:type="spellStart"/>
             <w:r>
               <w:rPr>
                 <w:rFonts w:ascii="Arial" w:hAnsi="Arial" w:cs="Arial"/>
@@ -188,7 +185,6 @@
               </w:rPr>
               <w:t>caseNumber</w:t>
             </w:r>
-            <w:proofErr w:type="spellEnd"/>
             <w:r>
               <w:rPr>
                 <w:rFonts w:ascii="Arial" w:hAnsi="Arial" w:cs="Arial"/>
@@ -253,27 +249,8 @@
                 <w:sz w:val="24"/>
                 <w:szCs w:val="24"/>
               </w:rPr>
-              <w:t>&lt;&lt;{</w:t>
-            </w:r>
-            <w:proofErr w:type="spellStart"/>
-            <w:r>
-              <w:rPr>
-                <w:rFonts w:ascii="Arial" w:hAnsi="Arial" w:cs="Arial"/>
-                <w:sz w:val="24"/>
-                <w:szCs w:val="24"/>
-              </w:rPr>
-              <w:t>dateFormat</w:t>
-            </w:r>
-            <w:proofErr w:type="spellEnd"/>
-            <w:r>
-              <w:rPr>
-                <w:rFonts w:ascii="Arial" w:hAnsi="Arial" w:cs="Arial"/>
-                <w:sz w:val="24"/>
-                <w:szCs w:val="24"/>
-              </w:rPr>
-              <w:t>(</w:t>
-            </w:r>
-            <w:proofErr w:type="spellStart"/>
+              <w:t>&lt;&lt;{dateFormat(</w:t>
+            </w:r>
             <w:r>
               <w:rPr>
                 <w:rFonts w:ascii="Arial" w:hAnsi="Arial" w:cs="Arial"/>
@@ -282,32 +259,13 @@
               </w:rPr>
               <w:t>creationDate</w:t>
             </w:r>
-            <w:proofErr w:type="spellEnd"/>
-            <w:r>
-              <w:rPr>
-                <w:rFonts w:ascii="Arial" w:hAnsi="Arial" w:cs="Arial"/>
-                <w:sz w:val="24"/>
-                <w:szCs w:val="24"/>
-              </w:rPr>
-              <w:t xml:space="preserve">, ‘dd MMMM </w:t>
-            </w:r>
-            <w:proofErr w:type="spellStart"/>
-            <w:r>
-              <w:rPr>
-                <w:rFonts w:ascii="Arial" w:hAnsi="Arial" w:cs="Arial"/>
-                <w:sz w:val="24"/>
-                <w:szCs w:val="24"/>
-              </w:rPr>
-              <w:t>yyyy</w:t>
-            </w:r>
-            <w:proofErr w:type="spellEnd"/>
-            <w:r>
-              <w:rPr>
-                <w:rFonts w:ascii="Arial" w:hAnsi="Arial" w:cs="Arial"/>
-                <w:sz w:val="24"/>
-                <w:szCs w:val="24"/>
-              </w:rPr>
-              <w:t>’)}&gt;&gt;</w:t>
+            <w:r>
+              <w:rPr>
+                <w:rFonts w:ascii="Arial" w:hAnsi="Arial" w:cs="Arial"/>
+                <w:sz w:val="24"/>
+                <w:szCs w:val="24"/>
+              </w:rPr>
+              <w:t>, ‘dd MMMM yyyy’)}&gt;&gt;</w:t>
             </w:r>
           </w:p>
         </w:tc>
@@ -555,25 +513,7 @@
                 <w:sz w:val="24"/>
                 <w:szCs w:val="24"/>
               </w:rPr>
-              <w:t>Reference number: &lt;&lt;</w:t>
-            </w:r>
-            <w:proofErr w:type="spellStart"/>
-            <w:r>
-              <w:rPr>
-                <w:rFonts w:ascii="Arial" w:hAnsi="Arial" w:cs="Arial"/>
-                <w:sz w:val="24"/>
-                <w:szCs w:val="24"/>
-              </w:rPr>
-              <w:t>claimantReference</w:t>
-            </w:r>
-            <w:proofErr w:type="spellEnd"/>
-            <w:r>
-              <w:rPr>
-                <w:rFonts w:ascii="Arial" w:hAnsi="Arial" w:cs="Arial"/>
-                <w:sz w:val="24"/>
-                <w:szCs w:val="24"/>
-              </w:rPr>
-              <w:t>&gt;&gt;</w:t>
+              <w:t>Reference number: &lt;&lt;claimantReference&gt;&gt;</w:t>
             </w:r>
           </w:p>
         </w:tc>
@@ -621,25 +561,7 @@
                 <w:sz w:val="24"/>
                 <w:szCs w:val="24"/>
               </w:rPr>
-              <w:t>&lt;&lt;</w:t>
-            </w:r>
-            <w:proofErr w:type="spellStart"/>
-            <w:r>
-              <w:rPr>
-                <w:rFonts w:ascii="Arial" w:hAnsi="Arial" w:cs="Arial"/>
-                <w:sz w:val="24"/>
-                <w:szCs w:val="24"/>
-              </w:rPr>
-              <w:t>cs_false</w:t>
-            </w:r>
-            <w:proofErr w:type="spellEnd"/>
-            <w:r>
-              <w:rPr>
-                <w:rFonts w:ascii="Arial" w:hAnsi="Arial" w:cs="Arial"/>
-                <w:sz w:val="24"/>
-                <w:szCs w:val="24"/>
-              </w:rPr>
-              <w:t xml:space="preserve">&gt;&gt;&lt;&lt;es_&gt;&gt; </w:t>
+              <w:t xml:space="preserve">&lt;&lt;cs_false&gt;&gt;&lt;&lt;es_&gt;&gt; </w:t>
             </w:r>
             <w:r>
               <w:rPr>
@@ -850,25 +772,7 @@
                 <w:sz w:val="24"/>
                 <w:szCs w:val="24"/>
               </w:rPr>
-              <w:t>Reference number: &lt;&lt;</w:t>
-            </w:r>
-            <w:proofErr w:type="spellStart"/>
-            <w:r>
-              <w:rPr>
-                <w:rFonts w:ascii="Arial" w:hAnsi="Arial" w:cs="Arial"/>
-                <w:sz w:val="24"/>
-                <w:szCs w:val="24"/>
-              </w:rPr>
-              <w:t>defendantReference</w:t>
-            </w:r>
-            <w:proofErr w:type="spellEnd"/>
-            <w:r>
-              <w:rPr>
-                <w:rFonts w:ascii="Arial" w:hAnsi="Arial" w:cs="Arial"/>
-                <w:sz w:val="24"/>
-                <w:szCs w:val="24"/>
-              </w:rPr>
-              <w:t>&gt;&gt;</w:t>
+              <w:t>Reference number: &lt;&lt;defendantReference&gt;&gt;</w:t>
             </w:r>
           </w:p>
         </w:tc>
@@ -1185,27 +1089,8 @@
           <w:sz w:val="24"/>
           <w:szCs w:val="24"/>
         </w:rPr>
-        <w:t>{</w:t>
-      </w:r>
-      <w:proofErr w:type="spellStart"/>
-      <w:r>
-        <w:rPr>
-          <w:rFonts w:ascii="Arial" w:hAnsi="Arial" w:cs="Arial"/>
-          <w:sz w:val="24"/>
-          <w:szCs w:val="24"/>
-        </w:rPr>
-        <w:t>dateFormat</w:t>
-      </w:r>
-      <w:proofErr w:type="spellEnd"/>
-      <w:r>
-        <w:rPr>
-          <w:rFonts w:ascii="Arial" w:hAnsi="Arial" w:cs="Arial"/>
-          <w:sz w:val="24"/>
-          <w:szCs w:val="24"/>
-        </w:rPr>
-        <w:t>(</w:t>
-      </w:r>
-      <w:proofErr w:type="spellStart"/>
+        <w:t>{dateFormat(</w:t>
+      </w:r>
       <w:r>
         <w:rPr>
           <w:rFonts w:ascii="Arial" w:hAnsi="Arial" w:cs="Arial"/>
@@ -1214,25 +1099,14 @@
         </w:rPr>
         <w:t>hearingDate</w:t>
       </w:r>
-      <w:proofErr w:type="spellEnd"/>
-      <w:r>
-        <w:rPr>
-          <w:rFonts w:ascii="Arial" w:hAnsi="Arial" w:cs="Arial"/>
-          <w:sz w:val="24"/>
-          <w:szCs w:val="24"/>
-        </w:rPr>
-        <w:t xml:space="preserve">, ‘dd MMMM </w:t>
-      </w:r>
-      <w:proofErr w:type="spellStart"/>
-      <w:r>
-        <w:rPr>
-          <w:rFonts w:ascii="Arial" w:hAnsi="Arial" w:cs="Arial"/>
-          <w:sz w:val="24"/>
-          <w:szCs w:val="24"/>
-        </w:rPr>
-        <w:t>yyyy</w:t>
-      </w:r>
-      <w:proofErr w:type="spellEnd"/>
+      <w:r>
+        <w:rPr>
+          <w:rFonts w:ascii="Arial" w:hAnsi="Arial" w:cs="Arial"/>
+          <w:sz w:val="24"/>
+          <w:szCs w:val="24"/>
+        </w:rPr>
+        <w:t>, ‘dd MMMM yyyy</w:t>
+      </w:r>
       <w:r>
         <w:rPr>
           <w:rFonts w:ascii="Arial" w:hAnsi="Arial" w:cs="Arial"/>
@@ -1297,25 +1171,7 @@
           <w:sz w:val="24"/>
           <w:szCs w:val="24"/>
         </w:rPr>
-        <w:t>&lt;</w:t>
-      </w:r>
-      <w:proofErr w:type="spellStart"/>
-      <w:r>
-        <w:rPr>
-          <w:rFonts w:ascii="Arial" w:hAnsi="Arial" w:cs="Arial"/>
-          <w:sz w:val="24"/>
-          <w:szCs w:val="24"/>
-        </w:rPr>
-        <w:t>hearingTime</w:t>
-      </w:r>
-      <w:proofErr w:type="spellEnd"/>
-      <w:r>
-        <w:rPr>
-          <w:rFonts w:ascii="Arial" w:hAnsi="Arial" w:cs="Arial"/>
-          <w:sz w:val="24"/>
-          <w:szCs w:val="24"/>
-        </w:rPr>
-        <w:t>&gt;</w:t>
+        <w:t>&lt;hearingTime&gt;</w:t>
       </w:r>
       <w:r>
         <w:rPr>
@@ -1362,25 +1218,7 @@
           <w:sz w:val="24"/>
           <w:szCs w:val="24"/>
         </w:rPr>
-        <w:t>&lt;</w:t>
-      </w:r>
-      <w:proofErr w:type="spellStart"/>
-      <w:r>
-        <w:rPr>
-          <w:rFonts w:ascii="Arial" w:hAnsi="Arial" w:cs="Arial"/>
-          <w:sz w:val="24"/>
-          <w:szCs w:val="24"/>
-        </w:rPr>
-        <w:t>hearingType</w:t>
-      </w:r>
-      <w:proofErr w:type="spellEnd"/>
-      <w:r>
-        <w:rPr>
-          <w:rFonts w:ascii="Arial" w:hAnsi="Arial" w:cs="Arial"/>
-          <w:sz w:val="24"/>
-          <w:szCs w:val="24"/>
-        </w:rPr>
-        <w:t>&gt;</w:t>
+        <w:t>&lt;hearingType&gt;</w:t>
       </w:r>
       <w:r>
         <w:rPr>
@@ -1474,25 +1312,7 @@
           <w:sz w:val="24"/>
           <w:szCs w:val="24"/>
         </w:rPr>
-        <w:t>&lt;</w:t>
-      </w:r>
-      <w:proofErr w:type="spellStart"/>
-      <w:r>
-        <w:rPr>
-          <w:rFonts w:ascii="Arial" w:hAnsi="Arial" w:cs="Arial"/>
-          <w:sz w:val="24"/>
-          <w:szCs w:val="24"/>
-        </w:rPr>
-        <w:t>hearingDuration</w:t>
-      </w:r>
-      <w:proofErr w:type="spellEnd"/>
-      <w:r>
-        <w:rPr>
-          <w:rFonts w:ascii="Arial" w:hAnsi="Arial" w:cs="Arial"/>
-          <w:sz w:val="24"/>
-          <w:szCs w:val="24"/>
-        </w:rPr>
-        <w:t>&gt;</w:t>
+        <w:t>&lt;hearingDuration&gt;</w:t>
       </w:r>
       <w:r>
         <w:rPr>
@@ -1535,7 +1355,6 @@
         </w:rPr>
         <w:t>&lt;&lt;cs_{</w:t>
       </w:r>
-      <w:proofErr w:type="spellStart"/>
       <w:r>
         <w:rPr>
           <w:rFonts w:ascii="Arial" w:hAnsi="Arial" w:cs="Arial"/>
@@ -1544,7 +1363,6 @@
         </w:rPr>
         <w:t>additionalInfo</w:t>
       </w:r>
-      <w:proofErr w:type="spellEnd"/>
       <w:r>
         <w:rPr>
           <w:rFonts w:ascii="Arial" w:hAnsi="Arial" w:cs="Arial"/>
@@ -1578,25 +1396,7 @@
           <w:sz w:val="24"/>
           <w:szCs w:val="24"/>
         </w:rPr>
-        <w:t>&lt;</w:t>
-      </w:r>
-      <w:proofErr w:type="spellStart"/>
-      <w:r>
-        <w:rPr>
-          <w:rFonts w:ascii="Arial" w:hAnsi="Arial" w:cs="Arial"/>
-          <w:sz w:val="24"/>
-          <w:szCs w:val="24"/>
-        </w:rPr>
-        <w:t>additionalInfo</w:t>
-      </w:r>
-      <w:proofErr w:type="spellEnd"/>
-      <w:r>
-        <w:rPr>
-          <w:rFonts w:ascii="Arial" w:hAnsi="Arial" w:cs="Arial"/>
-          <w:sz w:val="24"/>
-          <w:szCs w:val="24"/>
-        </w:rPr>
-        <w:t>&gt;</w:t>
+        <w:t>&lt;additionalInfo&gt;</w:t>
       </w:r>
       <w:r>
         <w:rPr>
@@ -1645,7 +1445,6 @@
         </w:rPr>
         <w:t>&lt;&lt;cs_{</w:t>
       </w:r>
-      <w:proofErr w:type="spellStart"/>
       <w:r>
         <w:rPr>
           <w:rFonts w:ascii="Arial" w:hAnsi="Arial" w:cs="Arial"/>
@@ -1653,9 +1452,8 @@
           <w:sz w:val="24"/>
           <w:szCs w:val="24"/>
         </w:rPr>
-        <w:t>listingOrRelisting</w:t>
-      </w:r>
-      <w:proofErr w:type="spellEnd"/>
+        <w:t>listingOrRelistingWithFeeDue=’SHOW’</w:t>
+      </w:r>
       <w:r>
         <w:rPr>
           <w:rFonts w:ascii="Arial" w:hAnsi="Arial" w:cs="Arial"/>
@@ -1663,25 +1461,7 @@
           <w:sz w:val="24"/>
           <w:szCs w:val="24"/>
         </w:rPr>
-        <w:t>=’</w:t>
-      </w:r>
-      <w:r>
-        <w:rPr>
-          <w:rFonts w:ascii="Arial" w:hAnsi="Arial" w:cs="Arial"/>
-          <w:color w:val="000000" w:themeColor="text1"/>
-          <w:sz w:val="24"/>
-          <w:szCs w:val="24"/>
-        </w:rPr>
-        <w:t>LISTING</w:t>
-      </w:r>
-      <w:r>
-        <w:rPr>
-          <w:rFonts w:ascii="Arial" w:hAnsi="Arial" w:cs="Arial"/>
-          <w:color w:val="000000" w:themeColor="text1"/>
-          <w:sz w:val="24"/>
-          <w:szCs w:val="24"/>
-        </w:rPr>
-        <w:t>’}&gt;&gt;</w:t>
+        <w:t>}&gt;&gt;</w:t>
       </w:r>
       <w:r>
         <w:rPr>
@@ -1727,25 +1507,7 @@
           <w:sz w:val="24"/>
           <w:szCs w:val="24"/>
         </w:rPr>
-        <w:t>&lt;</w:t>
-      </w:r>
-      <w:proofErr w:type="spellStart"/>
-      <w:r>
-        <w:rPr>
-          <w:rFonts w:ascii="Arial" w:hAnsi="Arial" w:cs="Arial"/>
-          <w:sz w:val="24"/>
-          <w:szCs w:val="24"/>
-        </w:rPr>
-        <w:t>feeAmount</w:t>
-      </w:r>
-      <w:proofErr w:type="spellEnd"/>
-      <w:r>
-        <w:rPr>
-          <w:rFonts w:ascii="Arial" w:hAnsi="Arial" w:cs="Arial"/>
-          <w:sz w:val="24"/>
-          <w:szCs w:val="24"/>
-        </w:rPr>
-        <w:t>&gt;</w:t>
+        <w:t>&lt;feeAmount&gt;</w:t>
       </w:r>
       <w:r>
         <w:rPr>
@@ -1774,67 +1536,7 @@
           <w:sz w:val="24"/>
           <w:szCs w:val="24"/>
         </w:rPr>
-        <w:t>Payable by &lt;&lt;{</w:t>
-      </w:r>
-      <w:proofErr w:type="spellStart"/>
-      <w:r>
-        <w:rPr>
-          <w:rFonts w:ascii="Arial" w:hAnsi="Arial" w:cs="Arial"/>
-          <w:color w:val="000000" w:themeColor="text1"/>
-          <w:sz w:val="24"/>
-          <w:szCs w:val="24"/>
-        </w:rPr>
-        <w:t>dateFormat</w:t>
-      </w:r>
-      <w:proofErr w:type="spellEnd"/>
-      <w:r>
-        <w:rPr>
-          <w:rFonts w:ascii="Arial" w:hAnsi="Arial" w:cs="Arial"/>
-          <w:color w:val="000000" w:themeColor="text1"/>
-          <w:sz w:val="24"/>
-          <w:szCs w:val="24"/>
-        </w:rPr>
-        <w:t>(</w:t>
-      </w:r>
-      <w:proofErr w:type="spellStart"/>
-      <w:r>
-        <w:rPr>
-          <w:rFonts w:ascii="Arial" w:hAnsi="Arial" w:cs="Arial"/>
-          <w:color w:val="000000" w:themeColor="text1"/>
-          <w:sz w:val="24"/>
-          <w:szCs w:val="24"/>
-        </w:rPr>
-        <w:t>hearingDueDate</w:t>
-      </w:r>
-      <w:proofErr w:type="spellEnd"/>
-      <w:r>
-        <w:rPr>
-          <w:rFonts w:ascii="Arial" w:hAnsi="Arial" w:cs="Arial"/>
-          <w:color w:val="000000" w:themeColor="text1"/>
-          <w:sz w:val="24"/>
-          <w:szCs w:val="24"/>
-        </w:rPr>
-        <w:t xml:space="preserve">, ‘dd MMMM </w:t>
-      </w:r>
-      <w:proofErr w:type="spellStart"/>
-      <w:r>
-        <w:rPr>
-          <w:rFonts w:ascii="Arial" w:hAnsi="Arial" w:cs="Arial"/>
-          <w:color w:val="000000" w:themeColor="text1"/>
-          <w:sz w:val="24"/>
-          <w:szCs w:val="24"/>
-        </w:rPr>
-        <w:t>yyyy</w:t>
-      </w:r>
-      <w:proofErr w:type="spellEnd"/>
-      <w:r>
-        <w:rPr>
-          <w:rFonts w:ascii="Arial" w:hAnsi="Arial" w:cs="Arial"/>
-          <w:color w:val="000000" w:themeColor="text1"/>
-          <w:sz w:val="24"/>
-          <w:szCs w:val="24"/>
-        </w:rPr>
-        <w:t>’)}&gt;&gt;</w:t>
+        <w:t>Payable by &lt;&lt;{dateFormat(hearingDueDate, ‘dd MMMM yyyy’)}&gt;&gt;</w:t>
       </w:r>
       <w:r>
         <w:rPr>
@@ -1871,43 +1573,7 @@
           <w:sz w:val="24"/>
           <w:szCs w:val="24"/>
         </w:rPr>
-        <w:t>Unless the claimant pays the trial/hearing fee of &lt;&lt;</w:t>
-      </w:r>
-      <w:proofErr w:type="spellStart"/>
-      <w:r>
-        <w:rPr>
-          <w:rFonts w:ascii="Arial" w:hAnsi="Arial" w:cs="Arial"/>
-          <w:sz w:val="24"/>
-          <w:szCs w:val="24"/>
-        </w:rPr>
-        <w:t>feeAmount</w:t>
-      </w:r>
-      <w:proofErr w:type="spellEnd"/>
-      <w:r>
-        <w:rPr>
-          <w:rFonts w:ascii="Arial" w:hAnsi="Arial" w:cs="Arial"/>
-          <w:sz w:val="24"/>
-          <w:szCs w:val="24"/>
-        </w:rPr>
-        <w:t>&gt;&gt; or uploads a properly completed application (</w:t>
-      </w:r>
-      <w:proofErr w:type="spellStart"/>
-      <w:r>
-        <w:rPr>
-          <w:rFonts w:ascii="Arial" w:hAnsi="Arial" w:cs="Arial"/>
-          <w:sz w:val="24"/>
-          <w:szCs w:val="24"/>
-        </w:rPr>
-        <w:t>i.e</w:t>
-      </w:r>
-      <w:proofErr w:type="spellEnd"/>
-      <w:r>
-        <w:rPr>
-          <w:rFonts w:ascii="Arial" w:hAnsi="Arial" w:cs="Arial"/>
-          <w:sz w:val="24"/>
-          <w:szCs w:val="24"/>
-        </w:rPr>
-        <w:t xml:space="preserve"> one which provides all the required information in the manner requested) for help with fees by </w:t>
+        <w:t xml:space="preserve">Unless the claimant pays the trial/hearing fee of &lt;&lt;feeAmount&gt;&gt; or uploads a properly completed application (i.e one which provides all the required information in the manner requested) for help with fees by </w:t>
       </w:r>
       <w:r>
         <w:rPr>
@@ -1925,45 +1591,8 @@
           <w:sz w:val="24"/>
           <w:szCs w:val="24"/>
         </w:rPr>
-        <w:t xml:space="preserve"> on &lt;&lt;{</w:t>
-      </w:r>
-      <w:proofErr w:type="spellStart"/>
-      <w:r>
-        <w:rPr>
-          <w:rFonts w:ascii="Arial" w:hAnsi="Arial" w:cs="Arial"/>
-          <w:sz w:val="24"/>
-          <w:szCs w:val="24"/>
-        </w:rPr>
-        <w:t>dateFormat</w:t>
-      </w:r>
-      <w:proofErr w:type="spellEnd"/>
-      <w:r>
-        <w:rPr>
-          <w:rFonts w:ascii="Arial" w:hAnsi="Arial" w:cs="Arial"/>
-          <w:sz w:val="24"/>
-          <w:szCs w:val="24"/>
-        </w:rPr>
-        <w:t>(</w:t>
-      </w:r>
-      <w:proofErr w:type="spellStart"/>
-      <w:r>
-        <w:rPr>
-          <w:rFonts w:ascii="Arial" w:hAnsi="Arial" w:cs="Arial"/>
-          <w:sz w:val="24"/>
-          <w:szCs w:val="24"/>
-        </w:rPr>
-        <w:t>hearingDueDate</w:t>
-      </w:r>
-      <w:proofErr w:type="spellEnd"/>
-      <w:r>
-        <w:rPr>
-          <w:rFonts w:ascii="Arial" w:hAnsi="Arial" w:cs="Arial"/>
-          <w:sz w:val="24"/>
-          <w:szCs w:val="24"/>
-        </w:rPr>
-        <w:t xml:space="preserve">, ‘dd MMMM </w:t>
-      </w:r>
-      <w:proofErr w:type="spellStart"/>
+        <w:t xml:space="preserve"> on &lt;&lt;{dateFormat(hearingDueDate, ‘dd MMMM </w:t>
+      </w:r>
       <w:r>
         <w:rPr>
           <w:rFonts w:ascii="Arial" w:hAnsi="Arial" w:cs="Arial"/>
@@ -1971,16 +1600,7 @@
           <w:szCs w:val="24"/>
         </w:rPr>
         <w:lastRenderedPageBreak/>
-        <w:t>yyyy</w:t>
-      </w:r>
-      <w:proofErr w:type="spellEnd"/>
-      <w:r>
-        <w:rPr>
-          <w:rFonts w:ascii="Arial" w:hAnsi="Arial" w:cs="Arial"/>
-          <w:sz w:val="24"/>
-          <w:szCs w:val="24"/>
-        </w:rPr>
-        <w:t>’)}&gt;&gt;, then the claim will be struck out without further order, unless the courts order otherwise, the claimant will also be liable for the costs which the defendant has incurred.</w:t>
+        <w:t>yyyy’)}&gt;&gt;, then the claim will be struck out without further order, unless the courts order otherwise, the claimant will also be liable for the costs which the defendant has incurred.</w:t>
       </w:r>
       <w:r>
         <w:rPr>
@@ -3418,7 +3038,6 @@
   <w:style w:type="character" w:default="1" w:styleId="DefaultParagraphFont">
     <w:name w:val="Default Paragraph Font"/>
     <w:uiPriority w:val="1"/>
-    <w:semiHidden/>
     <w:unhideWhenUsed/>
   </w:style>
   <w:style w:type="table" w:default="1" w:styleId="TableNormal">

</xml_diff>